<commit_message>
MinPrice and FlightNumber added to diagrams
</commit_message>
<xml_diff>
--- a/Документация/Курсовой проект.docx
+++ b/Документация/Курсовой проект.docx
@@ -1,6 +1,6 @@
 
 <file path=word/document.xml><?xml version="1.0" encoding="utf-8"?>
-<w:document xmlns:wpc="http://schemas.microsoft.com/office/word/2010/wordprocessingCanvas" xmlns:mc="http://schemas.openxmlformats.org/markup-compatibility/2006" xmlns:o="urn:schemas-microsoft-com:office:office" xmlns:r="http://schemas.openxmlformats.org/officeDocument/2006/relationships" xmlns:m="http://schemas.openxmlformats.org/officeDocument/2006/math" xmlns:v="urn:schemas-microsoft-com:vml" xmlns:wp14="http://schemas.microsoft.com/office/word/2010/wordprocessingDrawing" xmlns:wp="http://schemas.openxmlformats.org/drawingml/2006/wordprocessingDrawing" xmlns:w10="urn:schemas-microsoft-com:office:word" xmlns:w="http://schemas.openxmlformats.org/wordprocessingml/2006/main" xmlns:w14="http://schemas.microsoft.com/office/word/2010/wordml" xmlns:wpg="http://schemas.microsoft.com/office/word/2010/wordprocessingGroup" xmlns:wpi="http://schemas.microsoft.com/office/word/2010/wordprocessingInk" xmlns:wne="http://schemas.microsoft.com/office/word/2006/wordml" xmlns:wps="http://schemas.microsoft.com/office/word/2010/wordprocessingShape" mc:Ignorable="w14 wp14">
+<w:document xmlns:wpc="http://schemas.microsoft.com/office/word/2010/wordprocessingCanvas" xmlns:cx="http://schemas.microsoft.com/office/drawing/2014/chartex" xmlns:cx1="http://schemas.microsoft.com/office/drawing/2015/9/8/chartex" xmlns:cx2="http://schemas.microsoft.com/office/drawing/2015/10/21/chartex" xmlns:cx3="http://schemas.microsoft.com/office/drawing/2016/5/9/chartex" xmlns:cx4="http://schemas.microsoft.com/office/drawing/2016/5/10/chartex" xmlns:cx5="http://schemas.microsoft.com/office/drawing/2016/5/11/chartex" xmlns:cx6="http://schemas.microsoft.com/office/drawing/2016/5/12/chartex" xmlns:cx7="http://schemas.microsoft.com/office/drawing/2016/5/13/chartex" xmlns:cx8="http://schemas.microsoft.com/office/drawing/2016/5/14/chartex" xmlns:mc="http://schemas.openxmlformats.org/markup-compatibility/2006" xmlns:aink="http://schemas.microsoft.com/office/drawing/2016/ink" xmlns:am3d="http://schemas.microsoft.com/office/drawing/2017/model3d" xmlns:o="urn:schemas-microsoft-com:office:office" xmlns:r="http://schemas.openxmlformats.org/officeDocument/2006/relationships" xmlns:m="http://schemas.openxmlformats.org/officeDocument/2006/math" xmlns:v="urn:schemas-microsoft-com:vml" xmlns:wp14="http://schemas.microsoft.com/office/word/2010/wordprocessingDrawing" xmlns:wp="http://schemas.openxmlformats.org/drawingml/2006/wordprocessingDrawing" xmlns:w10="urn:schemas-microsoft-com:office:word" xmlns:w="http://schemas.openxmlformats.org/wordprocessingml/2006/main" xmlns:w14="http://schemas.microsoft.com/office/word/2010/wordml" xmlns:w15="http://schemas.microsoft.com/office/word/2012/wordml" xmlns:w16cid="http://schemas.microsoft.com/office/word/2016/wordml/cid" xmlns:w16se="http://schemas.microsoft.com/office/word/2015/wordml/symex" xmlns:wpg="http://schemas.microsoft.com/office/word/2010/wordprocessingGroup" xmlns:wpi="http://schemas.microsoft.com/office/word/2010/wordprocessingInk" xmlns:wne="http://schemas.microsoft.com/office/word/2006/wordml" xmlns:wps="http://schemas.microsoft.com/office/word/2010/wordprocessingShape" mc:Ignorable="w14 w15 w16se w16cid wp14">
   <w:body>
     <w:p>
       <w:pPr>
@@ -745,21 +745,12 @@
           <w:szCs w:val="28"/>
         </w:rPr>
       </w:pPr>
-      <w:proofErr w:type="gramStart"/>
-      <w:r>
-        <w:rPr>
-          <w:rFonts w:cs="Times New Roman"/>
-          <w:szCs w:val="28"/>
-        </w:rPr>
-        <w:t>Допущен</w:t>
-      </w:r>
-      <w:proofErr w:type="gramEnd"/>
-      <w:r>
-        <w:rPr>
-          <w:rFonts w:cs="Times New Roman"/>
-          <w:szCs w:val="28"/>
-        </w:rPr>
-        <w:t xml:space="preserve"> к защите</w:t>
+      <w:r>
+        <w:rPr>
+          <w:rFonts w:cs="Times New Roman"/>
+          <w:szCs w:val="28"/>
+        </w:rPr>
+        <w:t>Допущен к защите</w:t>
       </w:r>
     </w:p>
     <w:p>
@@ -789,95 +780,110 @@
           <w:szCs w:val="28"/>
         </w:rPr>
       </w:pPr>
+      <w:r>
+        <w:rPr>
+          <w:rFonts w:cs="Times New Roman"/>
+          <w:szCs w:val="28"/>
+        </w:rPr>
+        <w:t xml:space="preserve">Зав. </w:t>
+      </w:r>
+      <w:r>
+        <w:rPr>
+          <w:rFonts w:cs="Times New Roman"/>
+          <w:szCs w:val="28"/>
+        </w:rPr>
+        <w:t>К</w:t>
+      </w:r>
+      <w:r>
+        <w:rPr>
+          <w:rFonts w:cs="Times New Roman"/>
+          <w:szCs w:val="28"/>
+        </w:rPr>
+        <w:t>афедрой ______________</w:t>
+      </w:r>
+      <w:r>
+        <w:rPr>
+          <w:rFonts w:cs="Times New Roman"/>
+          <w:i/>
+          <w:szCs w:val="28"/>
+        </w:rPr>
+        <w:t xml:space="preserve">С.Д. </w:t>
+      </w:r>
+      <w:r>
+        <w:rPr>
+          <w:rFonts w:cs="Times New Roman"/>
+          <w:szCs w:val="28"/>
+        </w:rPr>
+        <w:t>Махортов</w:t>
+      </w:r>
+      <w:r>
+        <w:rPr>
+          <w:rFonts w:cs="Times New Roman"/>
+          <w:i/>
+          <w:szCs w:val="28"/>
+        </w:rPr>
+        <w:t xml:space="preserve">, </w:t>
+      </w:r>
+      <w:proofErr w:type="spellStart"/>
+      <w:r>
+        <w:rPr>
+          <w:rFonts w:cs="Times New Roman"/>
+          <w:i/>
+          <w:szCs w:val="28"/>
+        </w:rPr>
+        <w:t>к.ф</w:t>
+      </w:r>
+      <w:proofErr w:type="spellEnd"/>
+      <w:r>
+        <w:rPr>
+          <w:rFonts w:cs="Times New Roman"/>
+          <w:i/>
+          <w:szCs w:val="28"/>
+        </w:rPr>
+        <w:t xml:space="preserve">.- </w:t>
+      </w:r>
+      <w:proofErr w:type="spellStart"/>
+      <w:r>
+        <w:rPr>
+          <w:rFonts w:cs="Times New Roman"/>
+          <w:i/>
+          <w:szCs w:val="28"/>
+        </w:rPr>
+        <w:t>м.н</w:t>
+      </w:r>
+      <w:proofErr w:type="spellEnd"/>
+      <w:r>
+        <w:rPr>
+          <w:rFonts w:cs="Times New Roman"/>
+          <w:i/>
+          <w:szCs w:val="28"/>
+        </w:rPr>
+        <w:t xml:space="preserve">., </w:t>
+      </w:r>
       <w:proofErr w:type="gramStart"/>
       <w:r>
         <w:rPr>
           <w:rFonts w:cs="Times New Roman"/>
-          <w:szCs w:val="28"/>
-        </w:rPr>
-        <w:t xml:space="preserve">Зав. </w:t>
-      </w:r>
-      <w:r>
-        <w:rPr>
-          <w:rFonts w:cs="Times New Roman"/>
-          <w:szCs w:val="28"/>
-        </w:rPr>
-        <w:t>К</w:t>
-      </w:r>
-      <w:r>
-        <w:rPr>
-          <w:rFonts w:cs="Times New Roman"/>
-          <w:szCs w:val="28"/>
-        </w:rPr>
-        <w:t>афедрой ______________</w:t>
-      </w:r>
-      <w:r>
-        <w:rPr>
-          <w:rFonts w:cs="Times New Roman"/>
           <w:i/>
           <w:szCs w:val="28"/>
         </w:rPr>
-        <w:t xml:space="preserve">С.Д. </w:t>
-      </w:r>
-      <w:r>
-        <w:rPr>
-          <w:rFonts w:cs="Times New Roman"/>
-          <w:szCs w:val="28"/>
-        </w:rPr>
-        <w:t>Махортов</w:t>
-      </w:r>
-      <w:r>
-        <w:rPr>
-          <w:rFonts w:cs="Times New Roman"/>
-          <w:i/>
-          <w:szCs w:val="28"/>
-        </w:rPr>
-        <w:t xml:space="preserve">, </w:t>
-      </w:r>
-      <w:proofErr w:type="spellStart"/>
-      <w:r>
-        <w:rPr>
-          <w:rFonts w:cs="Times New Roman"/>
-          <w:i/>
-          <w:szCs w:val="28"/>
-        </w:rPr>
-        <w:t>к.ф</w:t>
-      </w:r>
-      <w:proofErr w:type="spellEnd"/>
-      <w:r>
-        <w:rPr>
-          <w:rFonts w:cs="Times New Roman"/>
-          <w:i/>
-          <w:szCs w:val="28"/>
-        </w:rPr>
-        <w:t xml:space="preserve">.- </w:t>
-      </w:r>
-      <w:proofErr w:type="spellStart"/>
-      <w:r>
-        <w:rPr>
-          <w:rFonts w:cs="Times New Roman"/>
-          <w:i/>
-          <w:szCs w:val="28"/>
-        </w:rPr>
-        <w:t>м.н</w:t>
-      </w:r>
-      <w:proofErr w:type="spellEnd"/>
-      <w:r>
-        <w:rPr>
-          <w:rFonts w:cs="Times New Roman"/>
-          <w:i/>
-          <w:szCs w:val="28"/>
-        </w:rPr>
-        <w:t xml:space="preserve">., доцент  </w:t>
-      </w:r>
-      <w:r>
-        <w:rPr>
-          <w:rFonts w:cs="Times New Roman"/>
-          <w:szCs w:val="28"/>
-        </w:rPr>
-        <w:t>__.__.20__</w:t>
+        <w:t xml:space="preserve">доцент  </w:t>
+      </w:r>
+      <w:r>
+        <w:rPr>
+          <w:rFonts w:cs="Times New Roman"/>
+          <w:szCs w:val="28"/>
+        </w:rPr>
+        <w:t>_</w:t>
       </w:r>
       <w:proofErr w:type="gramEnd"/>
+      <w:r>
+        <w:rPr>
+          <w:rFonts w:cs="Times New Roman"/>
+          <w:szCs w:val="28"/>
+        </w:rPr>
+        <w:t>_.__.20__</w:t>
+      </w:r>
     </w:p>
     <w:p>
       <w:pPr>
@@ -907,21 +913,12 @@
           <w:szCs w:val="28"/>
         </w:rPr>
       </w:pPr>
-      <w:proofErr w:type="gramStart"/>
-      <w:r>
-        <w:rPr>
-          <w:rFonts w:cs="Times New Roman"/>
-          <w:szCs w:val="28"/>
-        </w:rPr>
-        <w:t>Обучающиеся</w:t>
-      </w:r>
-      <w:proofErr w:type="gramEnd"/>
-      <w:r>
-        <w:rPr>
-          <w:rFonts w:cs="Times New Roman"/>
-          <w:szCs w:val="28"/>
-        </w:rPr>
-        <w:t xml:space="preserve"> _______________</w:t>
+      <w:r>
+        <w:rPr>
+          <w:rFonts w:cs="Times New Roman"/>
+          <w:szCs w:val="28"/>
+        </w:rPr>
+        <w:t>Обучающиеся _______________</w:t>
       </w:r>
       <w:r>
         <w:rPr>
@@ -1260,8 +1257,6 @@
               <w:fldChar w:fldCharType="end"/>
             </w:r>
           </w:hyperlink>
-          <w:bookmarkStart w:id="79" w:name="_GoBack"/>
-          <w:bookmarkEnd w:id="79"/>
         </w:p>
         <w:p>
           <w:pPr>
@@ -2340,7 +2335,7 @@
           <w:rFonts w:ascii="Times New Roman" w:hAnsi="Times New Roman" w:cs="Times New Roman"/>
         </w:rPr>
       </w:pPr>
-      <w:bookmarkStart w:id="80" w:name="_Toc7185074"/>
+      <w:bookmarkStart w:id="79" w:name="_Toc7185074"/>
       <w:r>
         <w:rPr>
           <w:rFonts w:ascii="Times New Roman" w:hAnsi="Times New Roman" w:cs="Times New Roman"/>
@@ -2348,7 +2343,7 @@
         <w:lastRenderedPageBreak/>
         <w:t>Введение</w:t>
       </w:r>
-      <w:bookmarkEnd w:id="80"/>
+      <w:bookmarkEnd w:id="79"/>
     </w:p>
     <w:p>
       <w:pPr>
@@ -2555,7 +2550,52 @@
           <w:color w:val="000000"/>
           <w:szCs w:val="28"/>
         </w:rPr>
-        <w:t>Туту</w:t>
+        <w:t>Туту.ру</w:t>
+      </w:r>
+      <w:proofErr w:type="spellEnd"/>
+      <w:r>
+        <w:rPr>
+          <w:rFonts w:cs="Times New Roman"/>
+          <w:color w:val="000000"/>
+          <w:szCs w:val="28"/>
+        </w:rPr>
+        <w:t xml:space="preserve"> (</w:t>
+      </w:r>
+      <w:r>
+        <w:rPr>
+          <w:rFonts w:cs="Times New Roman"/>
+          <w:color w:val="000000"/>
+          <w:szCs w:val="28"/>
+          <w:lang w:val="en-US"/>
+        </w:rPr>
+        <w:t>tutu</w:t>
+      </w:r>
+      <w:r>
+        <w:rPr>
+          <w:rFonts w:cs="Times New Roman"/>
+          <w:color w:val="000000"/>
+          <w:szCs w:val="28"/>
+        </w:rPr>
+        <w:t>.</w:t>
+      </w:r>
+      <w:proofErr w:type="spellStart"/>
+      <w:r>
+        <w:rPr>
+          <w:rFonts w:cs="Times New Roman"/>
+          <w:color w:val="000000"/>
+          <w:szCs w:val="28"/>
+          <w:lang w:val="en-US"/>
+        </w:rPr>
+        <w:t>ru</w:t>
+      </w:r>
+      <w:proofErr w:type="spellEnd"/>
+      <w:r>
+        <w:rPr>
+          <w:rFonts w:cs="Times New Roman"/>
+          <w:color w:val="000000"/>
+          <w:szCs w:val="28"/>
+        </w:rPr>
+        <w:t xml:space="preserve">) – российский онлайн сервис путешествий, предоставляющий услуги по поиску и покупки билетов на все виды транспорта, а именно ж/д и </w:t>
       </w:r>
       <w:proofErr w:type="gramStart"/>
       <w:r>
@@ -2564,7 +2604,7 @@
           <w:color w:val="000000"/>
           <w:szCs w:val="28"/>
         </w:rPr>
-        <w:t>.р</w:t>
+        <w:t>авиа перевозки</w:t>
       </w:r>
       <w:proofErr w:type="gramEnd"/>
       <w:r>
@@ -2573,52 +2613,7 @@
           <w:color w:val="000000"/>
           <w:szCs w:val="28"/>
         </w:rPr>
-        <w:t>у</w:t>
-      </w:r>
-      <w:proofErr w:type="spellEnd"/>
-      <w:r>
-        <w:rPr>
-          <w:rFonts w:cs="Times New Roman"/>
-          <w:color w:val="000000"/>
-          <w:szCs w:val="28"/>
-        </w:rPr>
-        <w:t xml:space="preserve"> (</w:t>
-      </w:r>
-      <w:r>
-        <w:rPr>
-          <w:rFonts w:cs="Times New Roman"/>
-          <w:color w:val="000000"/>
-          <w:szCs w:val="28"/>
-          <w:lang w:val="en-US"/>
-        </w:rPr>
-        <w:t>tutu</w:t>
-      </w:r>
-      <w:r>
-        <w:rPr>
-          <w:rFonts w:cs="Times New Roman"/>
-          <w:color w:val="000000"/>
-          <w:szCs w:val="28"/>
-        </w:rPr>
-        <w:t>.</w:t>
-      </w:r>
-      <w:proofErr w:type="spellStart"/>
-      <w:r>
-        <w:rPr>
-          <w:rFonts w:cs="Times New Roman"/>
-          <w:color w:val="000000"/>
-          <w:szCs w:val="28"/>
-          <w:lang w:val="en-US"/>
-        </w:rPr>
-        <w:t>ru</w:t>
-      </w:r>
-      <w:proofErr w:type="spellEnd"/>
-      <w:r>
-        <w:rPr>
-          <w:rFonts w:cs="Times New Roman"/>
-          <w:color w:val="000000"/>
-          <w:szCs w:val="28"/>
-        </w:rPr>
-        <w:t>) – российский онлайн сервис путешествий, предоставляющий услуги по поиску и покупки билетов на все виды транспорта, а именно ж/д и авиа перевозки и автобусы. Также предоставляет необходимую информацию путешественникам, например, телефоны авиакомпаний и вокзалов, проезды в аэропорты. Минусом данного приложения является невозможность добавить маршрут или билет в закладки.</w:t>
+        <w:t xml:space="preserve"> и автобусы. Также предоставляет необходимую информацию путешественникам, например, телефоны авиакомпаний и вокзалов, проезды в аэропорты. Минусом данного приложения является невозможность добавить маршрут или билет в закладки.</w:t>
       </w:r>
     </w:p>
     <w:p>
@@ -2971,7 +2966,7 @@
           <w:b w:val="0"/>
         </w:rPr>
       </w:pPr>
-      <w:bookmarkStart w:id="81" w:name="_Toc7185075"/>
+      <w:bookmarkStart w:id="80" w:name="_Toc7185075"/>
       <w:r>
         <w:rPr>
           <w:rFonts w:ascii="Times New Roman" w:hAnsi="Times New Roman" w:cs="Times New Roman"/>
@@ -2979,7 +2974,7 @@
         <w:lastRenderedPageBreak/>
         <w:t>Постановка задачи</w:t>
       </w:r>
-      <w:bookmarkEnd w:id="81"/>
+      <w:bookmarkEnd w:id="80"/>
     </w:p>
     <w:p>
       <w:pPr>
@@ -3085,7 +3080,7 @@
                     </pic:cNvPicPr>
                   </pic:nvPicPr>
                   <pic:blipFill>
-                    <a:blip r:embed="rId9">
+                    <a:blip r:embed="rId8">
                       <a:extLst>
                         <a:ext uri="{28A0092B-C50C-407E-A947-70E740481C1C}">
                           <a14:useLocalDpi xmlns:a14="http://schemas.microsoft.com/office/drawing/2010/main" val="0"/>
@@ -3517,7 +3512,7 @@
           <w:rFonts w:ascii="Times New Roman" w:hAnsi="Times New Roman" w:cs="Times New Roman"/>
         </w:rPr>
       </w:pPr>
-      <w:bookmarkStart w:id="82" w:name="_Toc7185076"/>
+      <w:bookmarkStart w:id="81" w:name="_Toc7185076"/>
       <w:r>
         <w:rPr>
           <w:rFonts w:ascii="Times New Roman" w:hAnsi="Times New Roman" w:cs="Times New Roman"/>
@@ -3525,7 +3520,7 @@
         <w:lastRenderedPageBreak/>
         <w:t>Анализ</w:t>
       </w:r>
-      <w:bookmarkEnd w:id="82"/>
+      <w:bookmarkEnd w:id="81"/>
     </w:p>
     <w:p>
       <w:pPr>
@@ -3541,7 +3536,7 @@
           <w:szCs w:val="28"/>
         </w:rPr>
       </w:pPr>
-      <w:bookmarkStart w:id="83" w:name="_Toc7185077"/>
+      <w:bookmarkStart w:id="82" w:name="_Toc7185077"/>
       <w:r>
         <w:rPr>
           <w:rFonts w:ascii="Times New Roman" w:hAnsi="Times New Roman" w:cs="Times New Roman"/>
@@ -3550,7 +3545,7 @@
         </w:rPr>
         <w:t>Анализ предметной области</w:t>
       </w:r>
-      <w:bookmarkEnd w:id="83"/>
+      <w:bookmarkEnd w:id="82"/>
     </w:p>
     <w:p>
       <w:pPr>
@@ -3922,25 +3917,7 @@
           <w:color w:val="000000"/>
           <w:szCs w:val="28"/>
         </w:rPr>
-        <w:t xml:space="preserve">по количеству пересадок (от большего </w:t>
-      </w:r>
-      <w:proofErr w:type="gramStart"/>
-      <w:r>
-        <w:rPr>
-          <w:rFonts w:cs="Times New Roman"/>
-          <w:color w:val="000000"/>
-          <w:szCs w:val="28"/>
-        </w:rPr>
-        <w:t>к</w:t>
-      </w:r>
-      <w:proofErr w:type="gramEnd"/>
-      <w:r>
-        <w:rPr>
-          <w:rFonts w:cs="Times New Roman"/>
-          <w:color w:val="000000"/>
-          <w:szCs w:val="28"/>
-        </w:rPr>
-        <w:t xml:space="preserve"> меньшему),</w:t>
+        <w:t>по количеству пересадок (от большего к меньшему),</w:t>
       </w:r>
     </w:p>
     <w:p>
@@ -3963,25 +3940,7 @@
           <w:color w:val="000000"/>
           <w:szCs w:val="28"/>
         </w:rPr>
-        <w:t xml:space="preserve">по количеству пересадок (от </w:t>
-      </w:r>
-      <w:proofErr w:type="gramStart"/>
-      <w:r>
-        <w:rPr>
-          <w:rFonts w:cs="Times New Roman"/>
-          <w:color w:val="000000"/>
-          <w:szCs w:val="28"/>
-        </w:rPr>
-        <w:t>меньшего</w:t>
-      </w:r>
-      <w:proofErr w:type="gramEnd"/>
-      <w:r>
-        <w:rPr>
-          <w:rFonts w:cs="Times New Roman"/>
-          <w:color w:val="000000"/>
-          <w:szCs w:val="28"/>
-        </w:rPr>
-        <w:t xml:space="preserve"> к большему).</w:t>
+        <w:t>по количеству пересадок (от меньшего к большему).</w:t>
       </w:r>
     </w:p>
     <w:p>
@@ -3997,7 +3956,7 @@
           <w:szCs w:val="28"/>
         </w:rPr>
       </w:pPr>
-      <w:bookmarkStart w:id="84" w:name="_Toc7185078"/>
+      <w:bookmarkStart w:id="83" w:name="_Toc7185078"/>
       <w:r>
         <w:rPr>
           <w:rFonts w:ascii="Times New Roman" w:hAnsi="Times New Roman" w:cs="Times New Roman"/>
@@ -4007,7 +3966,7 @@
         <w:lastRenderedPageBreak/>
         <w:t>Анализ задач</w:t>
       </w:r>
-      <w:bookmarkEnd w:id="84"/>
+      <w:bookmarkEnd w:id="83"/>
     </w:p>
     <w:p>
       <w:pPr>
@@ -4021,7 +3980,7 @@
           <w:szCs w:val="28"/>
         </w:rPr>
       </w:pPr>
-      <w:bookmarkStart w:id="85" w:name="_Toc7185079"/>
+      <w:bookmarkStart w:id="84" w:name="_Toc7185079"/>
       <w:r>
         <w:rPr>
           <w:rFonts w:ascii="Times New Roman" w:hAnsi="Times New Roman" w:cs="Times New Roman"/>
@@ -4029,7 +3988,7 @@
         </w:rPr>
         <w:t>Задача поиска авиабилетов</w:t>
       </w:r>
-      <w:bookmarkEnd w:id="85"/>
+      <w:bookmarkEnd w:id="84"/>
     </w:p>
     <w:p>
       <w:pPr>
@@ -4166,7 +4125,7 @@
           <w:szCs w:val="28"/>
         </w:rPr>
       </w:pPr>
-      <w:bookmarkStart w:id="86" w:name="_Toc7185080"/>
+      <w:bookmarkStart w:id="85" w:name="_Toc7185080"/>
       <w:r>
         <w:rPr>
           <w:rFonts w:ascii="Times New Roman" w:hAnsi="Times New Roman" w:cs="Times New Roman"/>
@@ -4174,7 +4133,7 @@
         </w:rPr>
         <w:t>Задача хранения данных о пользователе и пользовательских настроек</w:t>
       </w:r>
-      <w:bookmarkEnd w:id="86"/>
+      <w:bookmarkEnd w:id="85"/>
     </w:p>
     <w:p>
       <w:pPr>
@@ -4734,7 +4693,7 @@
           <w:szCs w:val="28"/>
         </w:rPr>
       </w:pPr>
-      <w:bookmarkStart w:id="87" w:name="_Toc7185081"/>
+      <w:bookmarkStart w:id="86" w:name="_Toc7185081"/>
       <w:r>
         <w:rPr>
           <w:rFonts w:ascii="Times New Roman" w:hAnsi="Times New Roman" w:cs="Times New Roman"/>
@@ -4743,37 +4702,21 @@
         </w:rPr>
         <w:t>Анализ средств реализации</w:t>
       </w:r>
-      <w:bookmarkEnd w:id="87"/>
-    </w:p>
-    <w:p>
-      <w:pPr>
-        <w:rPr>
-          <w:rFonts w:cs="Times New Roman"/>
-          <w:szCs w:val="28"/>
-        </w:rPr>
-      </w:pPr>
-      <w:r>
-        <w:rPr>
-          <w:rFonts w:cs="Times New Roman"/>
-          <w:szCs w:val="28"/>
-        </w:rPr>
-        <w:t xml:space="preserve">В качестве </w:t>
-      </w:r>
-      <w:proofErr w:type="gramStart"/>
-      <w:r>
-        <w:rPr>
-          <w:rFonts w:cs="Times New Roman"/>
-          <w:szCs w:val="28"/>
-        </w:rPr>
-        <w:t>средств реализации системы поиска авиабилетов</w:t>
-      </w:r>
-      <w:proofErr w:type="gramEnd"/>
-      <w:r>
-        <w:rPr>
-          <w:rFonts w:cs="Times New Roman"/>
-          <w:szCs w:val="28"/>
-        </w:rPr>
-        <w:t xml:space="preserve"> были выбраны следующие технологии:</w:t>
+      <w:bookmarkEnd w:id="86"/>
+    </w:p>
+    <w:p>
+      <w:pPr>
+        <w:rPr>
+          <w:rFonts w:cs="Times New Roman"/>
+          <w:szCs w:val="28"/>
+        </w:rPr>
+      </w:pPr>
+      <w:r>
+        <w:rPr>
+          <w:rFonts w:cs="Times New Roman"/>
+          <w:szCs w:val="28"/>
+        </w:rPr>
+        <w:t>В качестве средств реализации системы поиска авиабилетов были выбраны следующие технологии:</w:t>
       </w:r>
     </w:p>
     <w:p>
@@ -4895,7 +4838,7 @@
           <w:szCs w:val="28"/>
         </w:rPr>
       </w:pPr>
-      <w:bookmarkStart w:id="88" w:name="_Toc7185082"/>
+      <w:bookmarkStart w:id="87" w:name="_Toc7185082"/>
       <w:r>
         <w:rPr>
           <w:rFonts w:ascii="Times New Roman" w:hAnsi="Times New Roman" w:cs="Times New Roman"/>
@@ -4904,7 +4847,7 @@
         </w:rPr>
         <w:t>Диаграммы</w:t>
       </w:r>
-      <w:bookmarkEnd w:id="88"/>
+      <w:bookmarkEnd w:id="87"/>
     </w:p>
     <w:p>
       <w:pPr>
@@ -5164,7 +5107,7 @@
                     <pic:cNvPicPr/>
                   </pic:nvPicPr>
                   <pic:blipFill>
-                    <a:blip r:embed="rId10">
+                    <a:blip r:embed="rId9">
                       <a:extLst>
                         <a:ext uri="{28A0092B-C50C-407E-A947-70E740481C1C}">
                           <a14:useLocalDpi xmlns:a14="http://schemas.microsoft.com/office/drawing/2010/main" val="0"/>
@@ -5238,7 +5181,7 @@
                     <pic:cNvPicPr/>
                   </pic:nvPicPr>
                   <pic:blipFill>
-                    <a:blip r:embed="rId11">
+                    <a:blip r:embed="rId10">
                       <a:extLst>
                         <a:ext uri="{28A0092B-C50C-407E-A947-70E740481C1C}">
                           <a14:useLocalDpi xmlns:a14="http://schemas.microsoft.com/office/drawing/2010/main" val="0"/>
@@ -5314,7 +5257,7 @@
                     <pic:cNvPicPr/>
                   </pic:nvPicPr>
                   <pic:blipFill>
-                    <a:blip r:embed="rId12">
+                    <a:blip r:embed="rId11">
                       <a:extLst>
                         <a:ext uri="{28A0092B-C50C-407E-A947-70E740481C1C}">
                           <a14:useLocalDpi xmlns:a14="http://schemas.microsoft.com/office/drawing/2010/main" val="0"/>
@@ -5392,7 +5335,7 @@
                     <pic:cNvPicPr/>
                   </pic:nvPicPr>
                   <pic:blipFill>
-                    <a:blip r:embed="rId13">
+                    <a:blip r:embed="rId12">
                       <a:extLst>
                         <a:ext uri="{28A0092B-C50C-407E-A947-70E740481C1C}">
                           <a14:useLocalDpi xmlns:a14="http://schemas.microsoft.com/office/drawing/2010/main" val="0"/>
@@ -5466,7 +5409,7 @@
                     <pic:cNvPicPr/>
                   </pic:nvPicPr>
                   <pic:blipFill>
-                    <a:blip r:embed="rId14" cstate="print">
+                    <a:blip r:embed="rId13" cstate="print">
                       <a:extLst>
                         <a:ext uri="{28A0092B-C50C-407E-A947-70E740481C1C}">
                           <a14:useLocalDpi xmlns:a14="http://schemas.microsoft.com/office/drawing/2010/main" val="0"/>
@@ -5520,7 +5463,7 @@
           <w:rFonts w:cs="Times New Roman"/>
           <w:szCs w:val="28"/>
         </w:rPr>
-        <w:t xml:space="preserve"> модуль поиска авиабилетов</w:t>
+        <w:t xml:space="preserve"> модуль поиска </w:t>
       </w:r>
       <w:proofErr w:type="gramStart"/>
       <w:r>
@@ -5528,7 +5471,7 @@
           <w:rFonts w:cs="Times New Roman"/>
           <w:szCs w:val="28"/>
         </w:rPr>
-        <w:t xml:space="preserve"> </w:t>
+        <w:t xml:space="preserve">авиабилетов </w:t>
       </w:r>
       <w:r>
         <w:rPr>
@@ -5570,7 +5513,7 @@
                     <pic:cNvPicPr/>
                   </pic:nvPicPr>
                   <pic:blipFill>
-                    <a:blip r:embed="rId15" cstate="print">
+                    <a:blip r:embed="rId14" cstate="print">
                       <a:extLst>
                         <a:ext uri="{28A0092B-C50C-407E-A947-70E740481C1C}">
                           <a14:useLocalDpi xmlns:a14="http://schemas.microsoft.com/office/drawing/2010/main" val="0"/>
@@ -5652,7 +5595,7 @@
                     <pic:cNvPicPr/>
                   </pic:nvPicPr>
                   <pic:blipFill>
-                    <a:blip r:embed="rId16" cstate="print">
+                    <a:blip r:embed="rId15" cstate="print">
                       <a:extLst>
                         <a:ext uri="{28A0092B-C50C-407E-A947-70E740481C1C}">
                           <a14:useLocalDpi xmlns:a14="http://schemas.microsoft.com/office/drawing/2010/main" val="0"/>
@@ -5733,7 +5676,7 @@
                     <pic:cNvPicPr/>
                   </pic:nvPicPr>
                   <pic:blipFill>
-                    <a:blip r:embed="rId17">
+                    <a:blip r:embed="rId16">
                       <a:extLst>
                         <a:ext uri="{28A0092B-C50C-407E-A947-70E740481C1C}">
                           <a14:useLocalDpi xmlns:a14="http://schemas.microsoft.com/office/drawing/2010/main" val="0"/>
@@ -5803,14 +5746,13 @@
           <w:rFonts w:cs="Times New Roman"/>
           <w:noProof/>
           <w:szCs w:val="28"/>
-          <w:lang w:eastAsia="ru-RU"/>
         </w:rPr>
         <w:lastRenderedPageBreak/>
         <w:drawing>
-          <wp:inline distT="0" distB="0" distL="0" distR="0" wp14:anchorId="25ECBED3" wp14:editId="06617701">
-            <wp:extent cx="5940425" cy="7790180"/>
-            <wp:effectExtent l="0" t="0" r="3175" b="1270"/>
-            <wp:docPr id="11" name="Рисунок 11"/>
+          <wp:inline distT="0" distB="0" distL="0" distR="0">
+            <wp:extent cx="5940425" cy="7772400"/>
+            <wp:effectExtent l="0" t="0" r="3175" b="0"/>
+            <wp:docPr id="12" name="Рисунок 12"/>
             <wp:cNvGraphicFramePr>
               <a:graphicFrameLocks xmlns:a="http://schemas.openxmlformats.org/drawingml/2006/main" noChangeAspect="1"/>
             </wp:cNvGraphicFramePr>
@@ -5818,11 +5760,11 @@
               <a:graphicData uri="http://schemas.openxmlformats.org/drawingml/2006/picture">
                 <pic:pic xmlns:pic="http://schemas.openxmlformats.org/drawingml/2006/picture">
                   <pic:nvPicPr>
-                    <pic:cNvPr id="0" name="TripEntityClassDiagram.png"/>
+                    <pic:cNvPr id="12" name="ClassDiagram (1).png"/>
                     <pic:cNvPicPr/>
                   </pic:nvPicPr>
                   <pic:blipFill>
-                    <a:blip r:embed="rId18" cstate="print">
+                    <a:blip r:embed="rId17" cstate="print">
                       <a:extLst>
                         <a:ext uri="{28A0092B-C50C-407E-A947-70E740481C1C}">
                           <a14:useLocalDpi xmlns:a14="http://schemas.microsoft.com/office/drawing/2010/main" val="0"/>
@@ -5836,7 +5778,7 @@
                   <pic:spPr>
                     <a:xfrm>
                       <a:off x="0" y="0"/>
-                      <a:ext cx="5940425" cy="7790180"/>
+                      <a:ext cx="5940425" cy="7772400"/>
                     </a:xfrm>
                     <a:prstGeom prst="rect">
                       <a:avLst/>
@@ -5876,7 +5818,7 @@
           <w:rFonts w:cs="Times New Roman"/>
           <w:szCs w:val="28"/>
         </w:rPr>
-        <w:t>. Диаграмма классов  полученных билетов.</w:t>
+        <w:t>. Диаграмма классов полученных билетов.</w:t>
       </w:r>
     </w:p>
     <w:p>
@@ -5892,14 +5834,13 @@
           <w:rFonts w:cs="Times New Roman"/>
           <w:noProof/>
           <w:szCs w:val="28"/>
-          <w:lang w:eastAsia="ru-RU"/>
         </w:rPr>
         <w:lastRenderedPageBreak/>
         <w:drawing>
-          <wp:inline distT="0" distB="0" distL="0" distR="0" wp14:anchorId="641F0660" wp14:editId="154486BD">
-            <wp:extent cx="5940425" cy="5474970"/>
+          <wp:inline distT="0" distB="0" distL="0" distR="0">
+            <wp:extent cx="5940425" cy="5565775"/>
             <wp:effectExtent l="0" t="0" r="3175" b="0"/>
-            <wp:docPr id="2" name="Рисунок 2"/>
+            <wp:docPr id="14" name="Рисунок 14"/>
             <wp:cNvGraphicFramePr>
               <a:graphicFrameLocks xmlns:a="http://schemas.openxmlformats.org/drawingml/2006/main" noChangeAspect="1"/>
             </wp:cNvGraphicFramePr>
@@ -5907,11 +5848,11 @@
               <a:graphicData uri="http://schemas.openxmlformats.org/drawingml/2006/picture">
                 <pic:pic xmlns:pic="http://schemas.openxmlformats.org/drawingml/2006/picture">
                   <pic:nvPicPr>
-                    <pic:cNvPr id="0" name="objectDiag.png"/>
+                    <pic:cNvPr id="14" name="objectDiagram.png"/>
                     <pic:cNvPicPr/>
                   </pic:nvPicPr>
                   <pic:blipFill>
-                    <a:blip r:embed="rId19">
+                    <a:blip r:embed="rId18">
                       <a:extLst>
                         <a:ext uri="{28A0092B-C50C-407E-A947-70E740481C1C}">
                           <a14:useLocalDpi xmlns:a14="http://schemas.microsoft.com/office/drawing/2010/main" val="0"/>
@@ -5925,7 +5866,7 @@
                   <pic:spPr>
                     <a:xfrm>
                       <a:off x="0" y="0"/>
-                      <a:ext cx="5940425" cy="5474970"/>
+                      <a:ext cx="5940425" cy="5565775"/>
                     </a:xfrm>
                     <a:prstGeom prst="rect">
                       <a:avLst/>
@@ -5951,7 +5892,38 @@
           <w:rFonts w:cs="Times New Roman"/>
           <w:szCs w:val="28"/>
         </w:rPr>
-        <w:t>Рисунок 11. Диаграмма объектов.</w:t>
+        <w:t>Рисунок 11. Диаграмма объектов</w:t>
+      </w:r>
+      <w:r>
+        <w:rPr>
+          <w:rFonts w:cs="Times New Roman"/>
+          <w:szCs w:val="28"/>
+          <w:lang w:val="en-US"/>
+        </w:rPr>
+        <w:t xml:space="preserve"> </w:t>
+      </w:r>
+      <w:r>
+        <w:rPr>
+          <w:rFonts w:cs="Times New Roman"/>
+          <w:szCs w:val="28"/>
+        </w:rPr>
+        <w:t xml:space="preserve">полученных </w:t>
+      </w:r>
+      <w:bookmarkStart w:id="88" w:name="_GoBack"/>
+      <w:bookmarkEnd w:id="88"/>
+      <w:r>
+        <w:rPr>
+          <w:rFonts w:cs="Times New Roman"/>
+          <w:szCs w:val="28"/>
+        </w:rPr>
+        <w:t>билетов</w:t>
+      </w:r>
+      <w:r>
+        <w:rPr>
+          <w:rFonts w:cs="Times New Roman"/>
+          <w:szCs w:val="28"/>
+        </w:rPr>
+        <w:t>.</w:t>
       </w:r>
     </w:p>
     <w:p>
@@ -5988,7 +5960,7 @@
                     </pic:cNvPicPr>
                   </pic:nvPicPr>
                   <pic:blipFill>
-                    <a:blip r:embed="rId20">
+                    <a:blip r:embed="rId19">
                       <a:extLst>
                         <a:ext uri="{28A0092B-C50C-407E-A947-70E740481C1C}">
                           <a14:useLocalDpi xmlns:a14="http://schemas.microsoft.com/office/drawing/2010/main" val="0"/>
@@ -6124,7 +6096,7 @@
       </w:pPr>
     </w:p>
     <w:sectPr>
-      <w:footerReference w:type="default" r:id="rId21"/>
+      <w:footerReference w:type="default" r:id="rId20"/>
       <w:pgSz w:w="11906" w:h="16838"/>
       <w:pgMar w:top="1134" w:right="850" w:bottom="1134" w:left="1701" w:header="708" w:footer="708" w:gutter="0"/>
       <w:cols w:space="708"/>
@@ -6136,7 +6108,7 @@
 </file>
 
 <file path=word/endnotes.xml><?xml version="1.0" encoding="utf-8"?>
-<w:endnotes xmlns:wpc="http://schemas.microsoft.com/office/word/2010/wordprocessingCanvas" xmlns:mc="http://schemas.openxmlformats.org/markup-compatibility/2006" xmlns:o="urn:schemas-microsoft-com:office:office" xmlns:r="http://schemas.openxmlformats.org/officeDocument/2006/relationships" xmlns:m="http://schemas.openxmlformats.org/officeDocument/2006/math" xmlns:v="urn:schemas-microsoft-com:vml" xmlns:wp14="http://schemas.microsoft.com/office/word/2010/wordprocessingDrawing" xmlns:wp="http://schemas.openxmlformats.org/drawingml/2006/wordprocessingDrawing" xmlns:w10="urn:schemas-microsoft-com:office:word" xmlns:w="http://schemas.openxmlformats.org/wordprocessingml/2006/main" xmlns:w14="http://schemas.microsoft.com/office/word/2010/wordml" xmlns:wpg="http://schemas.microsoft.com/office/word/2010/wordprocessingGroup" xmlns:wpi="http://schemas.microsoft.com/office/word/2010/wordprocessingInk" xmlns:wne="http://schemas.microsoft.com/office/word/2006/wordml" xmlns:wps="http://schemas.microsoft.com/office/word/2010/wordprocessingShape" mc:Ignorable="w14 wp14">
+<w:endnotes xmlns:wpc="http://schemas.microsoft.com/office/word/2010/wordprocessingCanvas" xmlns:cx="http://schemas.microsoft.com/office/drawing/2014/chartex" xmlns:cx1="http://schemas.microsoft.com/office/drawing/2015/9/8/chartex" xmlns:cx2="http://schemas.microsoft.com/office/drawing/2015/10/21/chartex" xmlns:cx3="http://schemas.microsoft.com/office/drawing/2016/5/9/chartex" xmlns:cx4="http://schemas.microsoft.com/office/drawing/2016/5/10/chartex" xmlns:cx5="http://schemas.microsoft.com/office/drawing/2016/5/11/chartex" xmlns:cx6="http://schemas.microsoft.com/office/drawing/2016/5/12/chartex" xmlns:cx7="http://schemas.microsoft.com/office/drawing/2016/5/13/chartex" xmlns:cx8="http://schemas.microsoft.com/office/drawing/2016/5/14/chartex" xmlns:mc="http://schemas.openxmlformats.org/markup-compatibility/2006" xmlns:aink="http://schemas.microsoft.com/office/drawing/2016/ink" xmlns:am3d="http://schemas.microsoft.com/office/drawing/2017/model3d" xmlns:o="urn:schemas-microsoft-com:office:office" xmlns:r="http://schemas.openxmlformats.org/officeDocument/2006/relationships" xmlns:m="http://schemas.openxmlformats.org/officeDocument/2006/math" xmlns:v="urn:schemas-microsoft-com:vml" xmlns:wp14="http://schemas.microsoft.com/office/word/2010/wordprocessingDrawing" xmlns:wp="http://schemas.openxmlformats.org/drawingml/2006/wordprocessingDrawing" xmlns:w10="urn:schemas-microsoft-com:office:word" xmlns:w="http://schemas.openxmlformats.org/wordprocessingml/2006/main" xmlns:w14="http://schemas.microsoft.com/office/word/2010/wordml" xmlns:w15="http://schemas.microsoft.com/office/word/2012/wordml" xmlns:w16cid="http://schemas.microsoft.com/office/word/2016/wordml/cid" xmlns:w16se="http://schemas.microsoft.com/office/word/2015/wordml/symex" xmlns:wpg="http://schemas.microsoft.com/office/word/2010/wordprocessingGroup" xmlns:wpi="http://schemas.microsoft.com/office/word/2010/wordprocessingInk" xmlns:wne="http://schemas.microsoft.com/office/word/2006/wordml" xmlns:wps="http://schemas.microsoft.com/office/word/2010/wordprocessingShape" mc:Ignorable="w14 w15 w16se w16cid wp14">
   <w:endnote w:type="separator" w:id="-1">
     <w:p>
       <w:pPr>
@@ -6161,7 +6133,7 @@
 </file>
 
 <file path=word/footer1.xml><?xml version="1.0" encoding="utf-8"?>
-<w:ftr xmlns:wpc="http://schemas.microsoft.com/office/word/2010/wordprocessingCanvas" xmlns:mc="http://schemas.openxmlformats.org/markup-compatibility/2006" xmlns:o="urn:schemas-microsoft-com:office:office" xmlns:r="http://schemas.openxmlformats.org/officeDocument/2006/relationships" xmlns:m="http://schemas.openxmlformats.org/officeDocument/2006/math" xmlns:v="urn:schemas-microsoft-com:vml" xmlns:wp14="http://schemas.microsoft.com/office/word/2010/wordprocessingDrawing" xmlns:wp="http://schemas.openxmlformats.org/drawingml/2006/wordprocessingDrawing" xmlns:w10="urn:schemas-microsoft-com:office:word" xmlns:w="http://schemas.openxmlformats.org/wordprocessingml/2006/main" xmlns:w14="http://schemas.microsoft.com/office/word/2010/wordml" xmlns:wpg="http://schemas.microsoft.com/office/word/2010/wordprocessingGroup" xmlns:wpi="http://schemas.microsoft.com/office/word/2010/wordprocessingInk" xmlns:wne="http://schemas.microsoft.com/office/word/2006/wordml" xmlns:wps="http://schemas.microsoft.com/office/word/2010/wordprocessingShape" mc:Ignorable="w14 wp14">
+<w:ftr xmlns:wpc="http://schemas.microsoft.com/office/word/2010/wordprocessingCanvas" xmlns:cx="http://schemas.microsoft.com/office/drawing/2014/chartex" xmlns:cx1="http://schemas.microsoft.com/office/drawing/2015/9/8/chartex" xmlns:cx2="http://schemas.microsoft.com/office/drawing/2015/10/21/chartex" xmlns:cx3="http://schemas.microsoft.com/office/drawing/2016/5/9/chartex" xmlns:cx4="http://schemas.microsoft.com/office/drawing/2016/5/10/chartex" xmlns:cx5="http://schemas.microsoft.com/office/drawing/2016/5/11/chartex" xmlns:cx6="http://schemas.microsoft.com/office/drawing/2016/5/12/chartex" xmlns:cx7="http://schemas.microsoft.com/office/drawing/2016/5/13/chartex" xmlns:cx8="http://schemas.microsoft.com/office/drawing/2016/5/14/chartex" xmlns:mc="http://schemas.openxmlformats.org/markup-compatibility/2006" xmlns:aink="http://schemas.microsoft.com/office/drawing/2016/ink" xmlns:am3d="http://schemas.microsoft.com/office/drawing/2017/model3d" xmlns:o="urn:schemas-microsoft-com:office:office" xmlns:r="http://schemas.openxmlformats.org/officeDocument/2006/relationships" xmlns:m="http://schemas.openxmlformats.org/officeDocument/2006/math" xmlns:v="urn:schemas-microsoft-com:vml" xmlns:wp14="http://schemas.microsoft.com/office/word/2010/wordprocessingDrawing" xmlns:wp="http://schemas.openxmlformats.org/drawingml/2006/wordprocessingDrawing" xmlns:w10="urn:schemas-microsoft-com:office:word" xmlns:w="http://schemas.openxmlformats.org/wordprocessingml/2006/main" xmlns:w14="http://schemas.microsoft.com/office/word/2010/wordml" xmlns:w15="http://schemas.microsoft.com/office/word/2012/wordml" xmlns:w16cid="http://schemas.microsoft.com/office/word/2016/wordml/cid" xmlns:w16se="http://schemas.microsoft.com/office/word/2015/wordml/symex" xmlns:wpg="http://schemas.microsoft.com/office/word/2010/wordprocessingGroup" xmlns:wpi="http://schemas.microsoft.com/office/word/2010/wordprocessingInk" xmlns:wne="http://schemas.microsoft.com/office/word/2006/wordml" xmlns:wps="http://schemas.microsoft.com/office/word/2010/wordprocessingShape" mc:Ignorable="w14 w15 w16se w16cid wp14">
   <w:sdt>
     <w:sdtPr>
       <w:id w:val="1972635796"/>
@@ -6207,7 +6179,7 @@
 </file>
 
 <file path=word/footnotes.xml><?xml version="1.0" encoding="utf-8"?>
-<w:footnotes xmlns:wpc="http://schemas.microsoft.com/office/word/2010/wordprocessingCanvas" xmlns:mc="http://schemas.openxmlformats.org/markup-compatibility/2006" xmlns:o="urn:schemas-microsoft-com:office:office" xmlns:r="http://schemas.openxmlformats.org/officeDocument/2006/relationships" xmlns:m="http://schemas.openxmlformats.org/officeDocument/2006/math" xmlns:v="urn:schemas-microsoft-com:vml" xmlns:wp14="http://schemas.microsoft.com/office/word/2010/wordprocessingDrawing" xmlns:wp="http://schemas.openxmlformats.org/drawingml/2006/wordprocessingDrawing" xmlns:w10="urn:schemas-microsoft-com:office:word" xmlns:w="http://schemas.openxmlformats.org/wordprocessingml/2006/main" xmlns:w14="http://schemas.microsoft.com/office/word/2010/wordml" xmlns:wpg="http://schemas.microsoft.com/office/word/2010/wordprocessingGroup" xmlns:wpi="http://schemas.microsoft.com/office/word/2010/wordprocessingInk" xmlns:wne="http://schemas.microsoft.com/office/word/2006/wordml" xmlns:wps="http://schemas.microsoft.com/office/word/2010/wordprocessingShape" mc:Ignorable="w14 wp14">
+<w:footnotes xmlns:wpc="http://schemas.microsoft.com/office/word/2010/wordprocessingCanvas" xmlns:cx="http://schemas.microsoft.com/office/drawing/2014/chartex" xmlns:cx1="http://schemas.microsoft.com/office/drawing/2015/9/8/chartex" xmlns:cx2="http://schemas.microsoft.com/office/drawing/2015/10/21/chartex" xmlns:cx3="http://schemas.microsoft.com/office/drawing/2016/5/9/chartex" xmlns:cx4="http://schemas.microsoft.com/office/drawing/2016/5/10/chartex" xmlns:cx5="http://schemas.microsoft.com/office/drawing/2016/5/11/chartex" xmlns:cx6="http://schemas.microsoft.com/office/drawing/2016/5/12/chartex" xmlns:cx7="http://schemas.microsoft.com/office/drawing/2016/5/13/chartex" xmlns:cx8="http://schemas.microsoft.com/office/drawing/2016/5/14/chartex" xmlns:mc="http://schemas.openxmlformats.org/markup-compatibility/2006" xmlns:aink="http://schemas.microsoft.com/office/drawing/2016/ink" xmlns:am3d="http://schemas.microsoft.com/office/drawing/2017/model3d" xmlns:o="urn:schemas-microsoft-com:office:office" xmlns:r="http://schemas.openxmlformats.org/officeDocument/2006/relationships" xmlns:m="http://schemas.openxmlformats.org/officeDocument/2006/math" xmlns:v="urn:schemas-microsoft-com:vml" xmlns:wp14="http://schemas.microsoft.com/office/word/2010/wordprocessingDrawing" xmlns:wp="http://schemas.openxmlformats.org/drawingml/2006/wordprocessingDrawing" xmlns:w10="urn:schemas-microsoft-com:office:word" xmlns:w="http://schemas.openxmlformats.org/wordprocessingml/2006/main" xmlns:w14="http://schemas.microsoft.com/office/word/2010/wordml" xmlns:w15="http://schemas.microsoft.com/office/word/2012/wordml" xmlns:w16cid="http://schemas.microsoft.com/office/word/2016/wordml/cid" xmlns:w16se="http://schemas.microsoft.com/office/word/2015/wordml/symex" xmlns:wpg="http://schemas.microsoft.com/office/word/2010/wordprocessingGroup" xmlns:wpi="http://schemas.microsoft.com/office/word/2010/wordprocessingInk" xmlns:wne="http://schemas.microsoft.com/office/word/2006/wordml" xmlns:wps="http://schemas.microsoft.com/office/word/2010/wordprocessingShape" mc:Ignorable="w14 w15 w16se w16cid wp14">
   <w:footnote w:type="separator" w:id="-1">
     <w:p>
       <w:pPr>
@@ -6232,8 +6204,8 @@
 </file>
 
 <file path=word/numbering.xml><?xml version="1.0" encoding="utf-8"?>
-<w:numbering xmlns:wpc="http://schemas.microsoft.com/office/word/2010/wordprocessingCanvas" xmlns:mc="http://schemas.openxmlformats.org/markup-compatibility/2006" xmlns:o="urn:schemas-microsoft-com:office:office" xmlns:r="http://schemas.openxmlformats.org/officeDocument/2006/relationships" xmlns:m="http://schemas.openxmlformats.org/officeDocument/2006/math" xmlns:v="urn:schemas-microsoft-com:vml" xmlns:wp14="http://schemas.microsoft.com/office/word/2010/wordprocessingDrawing" xmlns:wp="http://schemas.openxmlformats.org/drawingml/2006/wordprocessingDrawing" xmlns:w10="urn:schemas-microsoft-com:office:word" xmlns:w="http://schemas.openxmlformats.org/wordprocessingml/2006/main" xmlns:w14="http://schemas.microsoft.com/office/word/2010/wordml" xmlns:wpg="http://schemas.microsoft.com/office/word/2010/wordprocessingGroup" xmlns:wpi="http://schemas.microsoft.com/office/word/2010/wordprocessingInk" xmlns:wne="http://schemas.microsoft.com/office/word/2006/wordml" xmlns:wps="http://schemas.microsoft.com/office/word/2010/wordprocessingShape" mc:Ignorable="w14 wp14">
-  <w:abstractNum w:abstractNumId="0">
+<w:numbering xmlns:wpc="http://schemas.microsoft.com/office/word/2010/wordprocessingCanvas" xmlns:cx="http://schemas.microsoft.com/office/drawing/2014/chartex" xmlns:cx1="http://schemas.microsoft.com/office/drawing/2015/9/8/chartex" xmlns:cx2="http://schemas.microsoft.com/office/drawing/2015/10/21/chartex" xmlns:cx3="http://schemas.microsoft.com/office/drawing/2016/5/9/chartex" xmlns:cx4="http://schemas.microsoft.com/office/drawing/2016/5/10/chartex" xmlns:cx5="http://schemas.microsoft.com/office/drawing/2016/5/11/chartex" xmlns:cx6="http://schemas.microsoft.com/office/drawing/2016/5/12/chartex" xmlns:cx7="http://schemas.microsoft.com/office/drawing/2016/5/13/chartex" xmlns:cx8="http://schemas.microsoft.com/office/drawing/2016/5/14/chartex" xmlns:mc="http://schemas.openxmlformats.org/markup-compatibility/2006" xmlns:aink="http://schemas.microsoft.com/office/drawing/2016/ink" xmlns:am3d="http://schemas.microsoft.com/office/drawing/2017/model3d" xmlns:o="urn:schemas-microsoft-com:office:office" xmlns:r="http://schemas.openxmlformats.org/officeDocument/2006/relationships" xmlns:m="http://schemas.openxmlformats.org/officeDocument/2006/math" xmlns:v="urn:schemas-microsoft-com:vml" xmlns:wp14="http://schemas.microsoft.com/office/word/2010/wordprocessingDrawing" xmlns:wp="http://schemas.openxmlformats.org/drawingml/2006/wordprocessingDrawing" xmlns:w10="urn:schemas-microsoft-com:office:word" xmlns:w="http://schemas.openxmlformats.org/wordprocessingml/2006/main" xmlns:w14="http://schemas.microsoft.com/office/word/2010/wordml" xmlns:w15="http://schemas.microsoft.com/office/word/2012/wordml" xmlns:w16cid="http://schemas.microsoft.com/office/word/2016/wordml/cid" xmlns:w16se="http://schemas.microsoft.com/office/word/2015/wordml/symex" xmlns:wpg="http://schemas.microsoft.com/office/word/2010/wordprocessingGroup" xmlns:wpi="http://schemas.microsoft.com/office/word/2010/wordprocessingInk" xmlns:wne="http://schemas.microsoft.com/office/word/2006/wordml" xmlns:wps="http://schemas.microsoft.com/office/word/2010/wordprocessingShape" mc:Ignorable="w14 w15 w16se w16cid wp14">
+  <w:abstractNum w:abstractNumId="0" w15:restartNumberingAfterBreak="0">
     <w:nsid w:val="025479FC"/>
     <w:multiLevelType w:val="hybridMultilevel"/>
     <w:tmpl w:val="36E08784"/>
@@ -6346,7 +6318,7 @@
       </w:rPr>
     </w:lvl>
   </w:abstractNum>
-  <w:abstractNum w:abstractNumId="1">
+  <w:abstractNum w:abstractNumId="1" w15:restartNumberingAfterBreak="0">
     <w:nsid w:val="04363125"/>
     <w:multiLevelType w:val="multilevel"/>
     <w:tmpl w:val="211A3816"/>
@@ -6464,7 +6436,7 @@
       </w:rPr>
     </w:lvl>
   </w:abstractNum>
-  <w:abstractNum w:abstractNumId="2">
+  <w:abstractNum w:abstractNumId="2" w15:restartNumberingAfterBreak="0">
     <w:nsid w:val="075E5E65"/>
     <w:multiLevelType w:val="hybridMultilevel"/>
     <w:tmpl w:val="02863850"/>
@@ -6577,7 +6549,7 @@
       </w:rPr>
     </w:lvl>
   </w:abstractNum>
-  <w:abstractNum w:abstractNumId="3">
+  <w:abstractNum w:abstractNumId="3" w15:restartNumberingAfterBreak="0">
     <w:nsid w:val="0AAD4873"/>
     <w:multiLevelType w:val="hybridMultilevel"/>
     <w:tmpl w:val="744628DC"/>
@@ -6690,7 +6662,7 @@
       </w:rPr>
     </w:lvl>
   </w:abstractNum>
-  <w:abstractNum w:abstractNumId="4">
+  <w:abstractNum w:abstractNumId="4" w15:restartNumberingAfterBreak="0">
     <w:nsid w:val="0BFE50F6"/>
     <w:multiLevelType w:val="multilevel"/>
     <w:tmpl w:val="0419001F"/>
@@ -6803,7 +6775,7 @@
       </w:rPr>
     </w:lvl>
   </w:abstractNum>
-  <w:abstractNum w:abstractNumId="5">
+  <w:abstractNum w:abstractNumId="5" w15:restartNumberingAfterBreak="0">
     <w:nsid w:val="151A31E2"/>
     <w:multiLevelType w:val="multilevel"/>
     <w:tmpl w:val="448E7934"/>
@@ -6924,7 +6896,7 @@
       </w:rPr>
     </w:lvl>
   </w:abstractNum>
-  <w:abstractNum w:abstractNumId="6">
+  <w:abstractNum w:abstractNumId="6" w15:restartNumberingAfterBreak="0">
     <w:nsid w:val="15297E0F"/>
     <w:multiLevelType w:val="hybridMultilevel"/>
     <w:tmpl w:val="C6B4917C"/>
@@ -7037,7 +7009,7 @@
       </w:rPr>
     </w:lvl>
   </w:abstractNum>
-  <w:abstractNum w:abstractNumId="7">
+  <w:abstractNum w:abstractNumId="7" w15:restartNumberingAfterBreak="0">
     <w:nsid w:val="1B8D1F51"/>
     <w:multiLevelType w:val="multilevel"/>
     <w:tmpl w:val="AA586AEC"/>
@@ -7158,7 +7130,7 @@
       </w:rPr>
     </w:lvl>
   </w:abstractNum>
-  <w:abstractNum w:abstractNumId="8">
+  <w:abstractNum w:abstractNumId="8" w15:restartNumberingAfterBreak="0">
     <w:nsid w:val="1BBD5604"/>
     <w:multiLevelType w:val="multilevel"/>
     <w:tmpl w:val="AA586AEC"/>
@@ -7279,7 +7251,7 @@
       </w:rPr>
     </w:lvl>
   </w:abstractNum>
-  <w:abstractNum w:abstractNumId="9">
+  <w:abstractNum w:abstractNumId="9" w15:restartNumberingAfterBreak="0">
     <w:nsid w:val="1BE83DDD"/>
     <w:multiLevelType w:val="multilevel"/>
     <w:tmpl w:val="F6A25600"/>
@@ -7397,7 +7369,7 @@
       </w:rPr>
     </w:lvl>
   </w:abstractNum>
-  <w:abstractNum w:abstractNumId="10">
+  <w:abstractNum w:abstractNumId="10" w15:restartNumberingAfterBreak="0">
     <w:nsid w:val="1D4B0225"/>
     <w:multiLevelType w:val="hybridMultilevel"/>
     <w:tmpl w:val="E2B029A2"/>
@@ -7510,7 +7482,7 @@
       </w:rPr>
     </w:lvl>
   </w:abstractNum>
-  <w:abstractNum w:abstractNumId="11">
+  <w:abstractNum w:abstractNumId="11" w15:restartNumberingAfterBreak="0">
     <w:nsid w:val="1FA40886"/>
     <w:multiLevelType w:val="multilevel"/>
     <w:tmpl w:val="F6A25600"/>
@@ -7628,7 +7600,7 @@
       </w:rPr>
     </w:lvl>
   </w:abstractNum>
-  <w:abstractNum w:abstractNumId="12">
+  <w:abstractNum w:abstractNumId="12" w15:restartNumberingAfterBreak="0">
     <w:nsid w:val="2C0E57F7"/>
     <w:multiLevelType w:val="hybridMultilevel"/>
     <w:tmpl w:val="EF52DF50"/>
@@ -7741,7 +7713,7 @@
       </w:rPr>
     </w:lvl>
   </w:abstractNum>
-  <w:abstractNum w:abstractNumId="13">
+  <w:abstractNum w:abstractNumId="13" w15:restartNumberingAfterBreak="0">
     <w:nsid w:val="2E094E15"/>
     <w:multiLevelType w:val="hybridMultilevel"/>
     <w:tmpl w:val="765E9274"/>
@@ -7854,7 +7826,7 @@
       </w:rPr>
     </w:lvl>
   </w:abstractNum>
-  <w:abstractNum w:abstractNumId="14">
+  <w:abstractNum w:abstractNumId="14" w15:restartNumberingAfterBreak="0">
     <w:nsid w:val="301E3DAB"/>
     <w:multiLevelType w:val="hybridMultilevel"/>
     <w:tmpl w:val="00609CC4"/>
@@ -7967,7 +7939,7 @@
       </w:rPr>
     </w:lvl>
   </w:abstractNum>
-  <w:abstractNum w:abstractNumId="15">
+  <w:abstractNum w:abstractNumId="15" w15:restartNumberingAfterBreak="0">
     <w:nsid w:val="31B40862"/>
     <w:multiLevelType w:val="multilevel"/>
     <w:tmpl w:val="16AAFC4E"/>
@@ -8058,7 +8030,7 @@
       </w:pPr>
     </w:lvl>
   </w:abstractNum>
-  <w:abstractNum w:abstractNumId="16">
+  <w:abstractNum w:abstractNumId="16" w15:restartNumberingAfterBreak="0">
     <w:nsid w:val="40332371"/>
     <w:multiLevelType w:val="hybridMultilevel"/>
     <w:tmpl w:val="D428AE18"/>
@@ -8171,7 +8143,7 @@
       </w:rPr>
     </w:lvl>
   </w:abstractNum>
-  <w:abstractNum w:abstractNumId="17">
+  <w:abstractNum w:abstractNumId="17" w15:restartNumberingAfterBreak="0">
     <w:nsid w:val="46590252"/>
     <w:multiLevelType w:val="multilevel"/>
     <w:tmpl w:val="6DD2AF2A"/>
@@ -8265,7 +8237,7 @@
       </w:pPr>
     </w:lvl>
   </w:abstractNum>
-  <w:abstractNum w:abstractNumId="18">
+  <w:abstractNum w:abstractNumId="18" w15:restartNumberingAfterBreak="0">
     <w:nsid w:val="4A4D34B4"/>
     <w:multiLevelType w:val="multilevel"/>
     <w:tmpl w:val="1AA0BE0E"/>
@@ -8386,7 +8358,7 @@
       </w:rPr>
     </w:lvl>
   </w:abstractNum>
-  <w:abstractNum w:abstractNumId="19">
+  <w:abstractNum w:abstractNumId="19" w15:restartNumberingAfterBreak="0">
     <w:nsid w:val="4DDA63F2"/>
     <w:multiLevelType w:val="multilevel"/>
     <w:tmpl w:val="16AAFC4E"/>
@@ -8477,7 +8449,7 @@
       </w:pPr>
     </w:lvl>
   </w:abstractNum>
-  <w:abstractNum w:abstractNumId="20">
+  <w:abstractNum w:abstractNumId="20" w15:restartNumberingAfterBreak="0">
     <w:nsid w:val="51370406"/>
     <w:multiLevelType w:val="multilevel"/>
     <w:tmpl w:val="211A3816"/>
@@ -8595,7 +8567,7 @@
       </w:rPr>
     </w:lvl>
   </w:abstractNum>
-  <w:abstractNum w:abstractNumId="21">
+  <w:abstractNum w:abstractNumId="21" w15:restartNumberingAfterBreak="0">
     <w:nsid w:val="544F27E4"/>
     <w:multiLevelType w:val="hybridMultilevel"/>
     <w:tmpl w:val="736671CC"/>
@@ -8681,7 +8653,7 @@
       </w:pPr>
     </w:lvl>
   </w:abstractNum>
-  <w:abstractNum w:abstractNumId="22">
+  <w:abstractNum w:abstractNumId="22" w15:restartNumberingAfterBreak="0">
     <w:nsid w:val="554C179B"/>
     <w:multiLevelType w:val="multilevel"/>
     <w:tmpl w:val="AC023C38"/>
@@ -8802,7 +8774,7 @@
       </w:rPr>
     </w:lvl>
   </w:abstractNum>
-  <w:abstractNum w:abstractNumId="23">
+  <w:abstractNum w:abstractNumId="23" w15:restartNumberingAfterBreak="0">
     <w:nsid w:val="5949072A"/>
     <w:multiLevelType w:val="multilevel"/>
     <w:tmpl w:val="AC023C38"/>
@@ -8923,7 +8895,7 @@
       </w:rPr>
     </w:lvl>
   </w:abstractNum>
-  <w:abstractNum w:abstractNumId="24">
+  <w:abstractNum w:abstractNumId="24" w15:restartNumberingAfterBreak="0">
     <w:nsid w:val="5A803803"/>
     <w:multiLevelType w:val="multilevel"/>
     <w:tmpl w:val="F6A25600"/>
@@ -9041,7 +9013,7 @@
       </w:rPr>
     </w:lvl>
   </w:abstractNum>
-  <w:abstractNum w:abstractNumId="25">
+  <w:abstractNum w:abstractNumId="25" w15:restartNumberingAfterBreak="0">
     <w:nsid w:val="5C5D36CB"/>
     <w:multiLevelType w:val="multilevel"/>
     <w:tmpl w:val="6DD2AF2A"/>
@@ -9135,7 +9107,7 @@
       </w:pPr>
     </w:lvl>
   </w:abstractNum>
-  <w:abstractNum w:abstractNumId="26">
+  <w:abstractNum w:abstractNumId="26" w15:restartNumberingAfterBreak="0">
     <w:nsid w:val="612F0185"/>
     <w:multiLevelType w:val="multilevel"/>
     <w:tmpl w:val="6DD2AF2A"/>
@@ -9229,7 +9201,7 @@
       </w:pPr>
     </w:lvl>
   </w:abstractNum>
-  <w:abstractNum w:abstractNumId="27">
+  <w:abstractNum w:abstractNumId="27" w15:restartNumberingAfterBreak="0">
     <w:nsid w:val="6AA2104E"/>
     <w:multiLevelType w:val="multilevel"/>
     <w:tmpl w:val="6B92626A"/>
@@ -9342,7 +9314,7 @@
       </w:rPr>
     </w:lvl>
   </w:abstractNum>
-  <w:abstractNum w:abstractNumId="28">
+  <w:abstractNum w:abstractNumId="28" w15:restartNumberingAfterBreak="0">
     <w:nsid w:val="717E358E"/>
     <w:multiLevelType w:val="multilevel"/>
     <w:tmpl w:val="16AAFC4E"/>
@@ -9433,7 +9405,7 @@
       </w:pPr>
     </w:lvl>
   </w:abstractNum>
-  <w:abstractNum w:abstractNumId="29">
+  <w:abstractNum w:abstractNumId="29" w15:restartNumberingAfterBreak="0">
     <w:nsid w:val="7AF963BC"/>
     <w:multiLevelType w:val="hybridMultilevel"/>
     <w:tmpl w:val="DA4C5530"/>
@@ -9519,7 +9491,7 @@
       </w:pPr>
     </w:lvl>
   </w:abstractNum>
-  <w:abstractNum w:abstractNumId="30">
+  <w:abstractNum w:abstractNumId="30" w15:restartNumberingAfterBreak="0">
     <w:nsid w:val="7D784127"/>
     <w:multiLevelType w:val="hybridMultilevel"/>
     <w:tmpl w:val="79FC3DD0"/>
@@ -9729,7 +9701,7 @@
 </file>
 
 <file path=word/styles.xml><?xml version="1.0" encoding="utf-8"?>
-<w:styles xmlns:mc="http://schemas.openxmlformats.org/markup-compatibility/2006" xmlns:r="http://schemas.openxmlformats.org/officeDocument/2006/relationships" xmlns:w="http://schemas.openxmlformats.org/wordprocessingml/2006/main" xmlns:w14="http://schemas.microsoft.com/office/word/2010/wordml" mc:Ignorable="w14">
+<w:styles xmlns:mc="http://schemas.openxmlformats.org/markup-compatibility/2006" xmlns:r="http://schemas.openxmlformats.org/officeDocument/2006/relationships" xmlns:w="http://schemas.openxmlformats.org/wordprocessingml/2006/main" xmlns:w14="http://schemas.microsoft.com/office/word/2010/wordml" xmlns:w15="http://schemas.microsoft.com/office/word/2012/wordml" xmlns:w16cid="http://schemas.microsoft.com/office/word/2016/wordml/cid" xmlns:w16se="http://schemas.microsoft.com/office/word/2015/wordml/symex" mc:Ignorable="w14 w15 w16se w16cid">
   <w:docDefaults>
     <w:rPrDefault>
       <w:rPr>
@@ -9745,144 +9717,383 @@
       </w:pPr>
     </w:pPrDefault>
   </w:docDefaults>
-  <w:latentStyles w:defLockedState="0" w:defUIPriority="99" w:defSemiHidden="1" w:defUnhideWhenUsed="1" w:defQFormat="0" w:count="267">
-    <w:lsdException w:name="Normal" w:semiHidden="0" w:uiPriority="0" w:unhideWhenUsed="0" w:qFormat="1"/>
-    <w:lsdException w:name="heading 1" w:semiHidden="0" w:uiPriority="9" w:unhideWhenUsed="0" w:qFormat="1"/>
-    <w:lsdException w:name="heading 2" w:uiPriority="9" w:qFormat="1"/>
-    <w:lsdException w:name="heading 3" w:uiPriority="9" w:qFormat="1"/>
-    <w:lsdException w:name="heading 4" w:uiPriority="9" w:qFormat="1"/>
-    <w:lsdException w:name="heading 5" w:uiPriority="9" w:qFormat="1"/>
-    <w:lsdException w:name="heading 6" w:uiPriority="9" w:qFormat="1"/>
-    <w:lsdException w:name="heading 7" w:uiPriority="9" w:qFormat="1"/>
-    <w:lsdException w:name="heading 8" w:uiPriority="9" w:qFormat="1"/>
-    <w:lsdException w:name="heading 9" w:uiPriority="9" w:qFormat="1"/>
-    <w:lsdException w:name="toc 1" w:uiPriority="39"/>
-    <w:lsdException w:name="toc 2" w:uiPriority="39"/>
-    <w:lsdException w:name="toc 3" w:uiPriority="39"/>
-    <w:lsdException w:name="toc 4" w:uiPriority="39"/>
-    <w:lsdException w:name="toc 5" w:uiPriority="39"/>
-    <w:lsdException w:name="toc 6" w:uiPriority="39"/>
-    <w:lsdException w:name="toc 7" w:uiPriority="39"/>
-    <w:lsdException w:name="toc 8" w:uiPriority="39"/>
-    <w:lsdException w:name="toc 9" w:uiPriority="39"/>
-    <w:lsdException w:name="caption" w:uiPriority="35"/>
-    <w:lsdException w:name="Title" w:semiHidden="0" w:uiPriority="10" w:unhideWhenUsed="0" w:qFormat="1"/>
-    <w:lsdException w:name="Default Paragraph Font" w:uiPriority="1"/>
-    <w:lsdException w:name="Subtitle" w:semiHidden="0" w:uiPriority="11" w:unhideWhenUsed="0" w:qFormat="1"/>
-    <w:lsdException w:name="Strong" w:semiHidden="0" w:uiPriority="22" w:unhideWhenUsed="0" w:qFormat="1"/>
-    <w:lsdException w:name="Emphasis" w:semiHidden="0" w:uiPriority="20" w:unhideWhenUsed="0" w:qFormat="1"/>
-    <w:lsdException w:name="Table Grid" w:semiHidden="0" w:uiPriority="59" w:unhideWhenUsed="0"/>
-    <w:lsdException w:name="Placeholder Text" w:unhideWhenUsed="0"/>
-    <w:lsdException w:name="No Spacing" w:semiHidden="0" w:uiPriority="1" w:unhideWhenUsed="0" w:qFormat="1"/>
-    <w:lsdException w:name="Light Shading" w:semiHidden="0" w:uiPriority="60" w:unhideWhenUsed="0"/>
-    <w:lsdException w:name="Light List" w:semiHidden="0" w:uiPriority="61" w:unhideWhenUsed="0"/>
-    <w:lsdException w:name="Light Grid" w:semiHidden="0" w:uiPriority="62" w:unhideWhenUsed="0"/>
-    <w:lsdException w:name="Medium Shading 1" w:semiHidden="0" w:uiPriority="63" w:unhideWhenUsed="0"/>
-    <w:lsdException w:name="Medium Shading 2" w:semiHidden="0" w:uiPriority="64" w:unhideWhenUsed="0"/>
-    <w:lsdException w:name="Medium List 1" w:semiHidden="0" w:uiPriority="65" w:unhideWhenUsed="0"/>
-    <w:lsdException w:name="Medium List 2" w:semiHidden="0" w:uiPriority="66" w:unhideWhenUsed="0"/>
-    <w:lsdException w:name="Medium Grid 1" w:semiHidden="0" w:uiPriority="67" w:unhideWhenUsed="0"/>
-    <w:lsdException w:name="Medium Grid 2" w:semiHidden="0" w:uiPriority="68" w:unhideWhenUsed="0"/>
-    <w:lsdException w:name="Medium Grid 3" w:semiHidden="0" w:uiPriority="69" w:unhideWhenUsed="0"/>
-    <w:lsdException w:name="Dark List" w:semiHidden="0" w:uiPriority="70" w:unhideWhenUsed="0"/>
-    <w:lsdException w:name="Colorful Shading" w:semiHidden="0" w:uiPriority="71" w:unhideWhenUsed="0"/>
-    <w:lsdException w:name="Colorful List" w:semiHidden="0" w:uiPriority="72" w:unhideWhenUsed="0"/>
-    <w:lsdException w:name="Colorful Grid" w:semiHidden="0" w:uiPriority="73" w:unhideWhenUsed="0"/>
-    <w:lsdException w:name="Light Shading Accent 1" w:semiHidden="0" w:uiPriority="60" w:unhideWhenUsed="0"/>
-    <w:lsdException w:name="Light List Accent 1" w:semiHidden="0" w:uiPriority="61" w:unhideWhenUsed="0"/>
-    <w:lsdException w:name="Light Grid Accent 1" w:semiHidden="0" w:uiPriority="62" w:unhideWhenUsed="0"/>
-    <w:lsdException w:name="Medium Shading 1 Accent 1" w:semiHidden="0" w:uiPriority="63" w:unhideWhenUsed="0"/>
-    <w:lsdException w:name="Medium Shading 2 Accent 1" w:semiHidden="0" w:uiPriority="64" w:unhideWhenUsed="0"/>
-    <w:lsdException w:name="Medium List 1 Accent 1" w:semiHidden="0" w:uiPriority="65" w:unhideWhenUsed="0"/>
-    <w:lsdException w:name="Revision" w:unhideWhenUsed="0"/>
-    <w:lsdException w:name="List Paragraph" w:semiHidden="0" w:uiPriority="34" w:unhideWhenUsed="0" w:qFormat="1"/>
-    <w:lsdException w:name="Quote" w:semiHidden="0" w:uiPriority="29" w:unhideWhenUsed="0" w:qFormat="1"/>
-    <w:lsdException w:name="Intense Quote" w:semiHidden="0" w:uiPriority="30" w:unhideWhenUsed="0" w:qFormat="1"/>
-    <w:lsdException w:name="Medium List 2 Accent 1" w:semiHidden="0" w:uiPriority="66" w:unhideWhenUsed="0"/>
-    <w:lsdException w:name="Medium Grid 1 Accent 1" w:semiHidden="0" w:uiPriority="67" w:unhideWhenUsed="0"/>
-    <w:lsdException w:name="Medium Grid 2 Accent 1" w:semiHidden="0" w:uiPriority="68" w:unhideWhenUsed="0"/>
-    <w:lsdException w:name="Medium Grid 3 Accent 1" w:semiHidden="0" w:uiPriority="69" w:unhideWhenUsed="0"/>
-    <w:lsdException w:name="Dark List Accent 1" w:semiHidden="0" w:uiPriority="70" w:unhideWhenUsed="0"/>
-    <w:lsdException w:name="Colorful Shading Accent 1" w:semiHidden="0" w:uiPriority="71" w:unhideWhenUsed="0"/>
-    <w:lsdException w:name="Colorful List Accent 1" w:semiHidden="0" w:uiPriority="72" w:unhideWhenUsed="0"/>
-    <w:lsdException w:name="Colorful Grid Accent 1" w:semiHidden="0" w:uiPriority="73" w:unhideWhenUsed="0"/>
-    <w:lsdException w:name="Light Shading Accent 2" w:semiHidden="0" w:uiPriority="60" w:unhideWhenUsed="0"/>
-    <w:lsdException w:name="Light List Accent 2" w:semiHidden="0" w:uiPriority="61" w:unhideWhenUsed="0"/>
-    <w:lsdException w:name="Light Grid Accent 2" w:semiHidden="0" w:uiPriority="62" w:unhideWhenUsed="0"/>
-    <w:lsdException w:name="Medium Shading 1 Accent 2" w:semiHidden="0" w:uiPriority="63" w:unhideWhenUsed="0"/>
-    <w:lsdException w:name="Medium Shading 2 Accent 2" w:semiHidden="0" w:uiPriority="64" w:unhideWhenUsed="0"/>
-    <w:lsdException w:name="Medium List 1 Accent 2" w:semiHidden="0" w:uiPriority="65" w:unhideWhenUsed="0"/>
-    <w:lsdException w:name="Medium List 2 Accent 2" w:semiHidden="0" w:uiPriority="66" w:unhideWhenUsed="0"/>
-    <w:lsdException w:name="Medium Grid 1 Accent 2" w:semiHidden="0" w:uiPriority="67" w:unhideWhenUsed="0"/>
-    <w:lsdException w:name="Medium Grid 2 Accent 2" w:semiHidden="0" w:uiPriority="68" w:unhideWhenUsed="0"/>
-    <w:lsdException w:name="Medium Grid 3 Accent 2" w:semiHidden="0" w:uiPriority="69" w:unhideWhenUsed="0"/>
-    <w:lsdException w:name="Dark List Accent 2" w:semiHidden="0" w:uiPriority="70" w:unhideWhenUsed="0"/>
-    <w:lsdException w:name="Colorful Shading Accent 2" w:semiHidden="0" w:uiPriority="71" w:unhideWhenUsed="0"/>
-    <w:lsdException w:name="Colorful List Accent 2" w:semiHidden="0" w:uiPriority="72" w:unhideWhenUsed="0"/>
-    <w:lsdException w:name="Colorful Grid Accent 2" w:semiHidden="0" w:uiPriority="73" w:unhideWhenUsed="0"/>
-    <w:lsdException w:name="Light Shading Accent 3" w:semiHidden="0" w:uiPriority="60" w:unhideWhenUsed="0"/>
-    <w:lsdException w:name="Light List Accent 3" w:semiHidden="0" w:uiPriority="61" w:unhideWhenUsed="0"/>
-    <w:lsdException w:name="Light Grid Accent 3" w:semiHidden="0" w:uiPriority="62" w:unhideWhenUsed="0"/>
-    <w:lsdException w:name="Medium Shading 1 Accent 3" w:semiHidden="0" w:uiPriority="63" w:unhideWhenUsed="0"/>
-    <w:lsdException w:name="Medium Shading 2 Accent 3" w:semiHidden="0" w:uiPriority="64" w:unhideWhenUsed="0"/>
-    <w:lsdException w:name="Medium List 1 Accent 3" w:semiHidden="0" w:uiPriority="65" w:unhideWhenUsed="0"/>
-    <w:lsdException w:name="Medium List 2 Accent 3" w:semiHidden="0" w:uiPriority="66" w:unhideWhenUsed="0"/>
-    <w:lsdException w:name="Medium Grid 1 Accent 3" w:semiHidden="0" w:uiPriority="67" w:unhideWhenUsed="0"/>
-    <w:lsdException w:name="Medium Grid 2 Accent 3" w:semiHidden="0" w:uiPriority="68" w:unhideWhenUsed="0"/>
-    <w:lsdException w:name="Medium Grid 3 Accent 3" w:semiHidden="0" w:uiPriority="69" w:unhideWhenUsed="0"/>
-    <w:lsdException w:name="Dark List Accent 3" w:semiHidden="0" w:uiPriority="70" w:unhideWhenUsed="0"/>
-    <w:lsdException w:name="Colorful Shading Accent 3" w:semiHidden="0" w:uiPriority="71" w:unhideWhenUsed="0"/>
-    <w:lsdException w:name="Colorful List Accent 3" w:semiHidden="0" w:uiPriority="72" w:unhideWhenUsed="0"/>
-    <w:lsdException w:name="Colorful Grid Accent 3" w:semiHidden="0" w:uiPriority="73" w:unhideWhenUsed="0"/>
-    <w:lsdException w:name="Light Shading Accent 4" w:semiHidden="0" w:uiPriority="60" w:unhideWhenUsed="0"/>
-    <w:lsdException w:name="Light List Accent 4" w:semiHidden="0" w:uiPriority="61" w:unhideWhenUsed="0"/>
-    <w:lsdException w:name="Light Grid Accent 4" w:semiHidden="0" w:uiPriority="62" w:unhideWhenUsed="0"/>
-    <w:lsdException w:name="Medium Shading 1 Accent 4" w:semiHidden="0" w:uiPriority="63" w:unhideWhenUsed="0"/>
-    <w:lsdException w:name="Medium Shading 2 Accent 4" w:semiHidden="0" w:uiPriority="64" w:unhideWhenUsed="0"/>
-    <w:lsdException w:name="Medium List 1 Accent 4" w:semiHidden="0" w:uiPriority="65" w:unhideWhenUsed="0"/>
-    <w:lsdException w:name="Medium List 2 Accent 4" w:semiHidden="0" w:uiPriority="66" w:unhideWhenUsed="0"/>
-    <w:lsdException w:name="Medium Grid 1 Accent 4" w:semiHidden="0" w:uiPriority="67" w:unhideWhenUsed="0"/>
-    <w:lsdException w:name="Medium Grid 2 Accent 4" w:semiHidden="0" w:uiPriority="68" w:unhideWhenUsed="0"/>
-    <w:lsdException w:name="Medium Grid 3 Accent 4" w:semiHidden="0" w:uiPriority="69" w:unhideWhenUsed="0"/>
-    <w:lsdException w:name="Dark List Accent 4" w:semiHidden="0" w:uiPriority="70" w:unhideWhenUsed="0"/>
-    <w:lsdException w:name="Colorful Shading Accent 4" w:semiHidden="0" w:uiPriority="71" w:unhideWhenUsed="0"/>
-    <w:lsdException w:name="Colorful List Accent 4" w:semiHidden="0" w:uiPriority="72" w:unhideWhenUsed="0"/>
-    <w:lsdException w:name="Colorful Grid Accent 4" w:semiHidden="0" w:uiPriority="73" w:unhideWhenUsed="0"/>
-    <w:lsdException w:name="Light Shading Accent 5" w:semiHidden="0" w:uiPriority="60" w:unhideWhenUsed="0"/>
-    <w:lsdException w:name="Light List Accent 5" w:semiHidden="0" w:uiPriority="61" w:unhideWhenUsed="0"/>
-    <w:lsdException w:name="Light Grid Accent 5" w:semiHidden="0" w:uiPriority="62" w:unhideWhenUsed="0"/>
-    <w:lsdException w:name="Medium Shading 1 Accent 5" w:semiHidden="0" w:uiPriority="63" w:unhideWhenUsed="0"/>
-    <w:lsdException w:name="Medium Shading 2 Accent 5" w:semiHidden="0" w:uiPriority="64" w:unhideWhenUsed="0"/>
-    <w:lsdException w:name="Medium List 1 Accent 5" w:semiHidden="0" w:uiPriority="65" w:unhideWhenUsed="0"/>
-    <w:lsdException w:name="Medium List 2 Accent 5" w:semiHidden="0" w:uiPriority="66" w:unhideWhenUsed="0"/>
-    <w:lsdException w:name="Medium Grid 1 Accent 5" w:semiHidden="0" w:uiPriority="67" w:unhideWhenUsed="0"/>
-    <w:lsdException w:name="Medium Grid 2 Accent 5" w:semiHidden="0" w:uiPriority="68" w:unhideWhenUsed="0"/>
-    <w:lsdException w:name="Medium Grid 3 Accent 5" w:semiHidden="0" w:uiPriority="69" w:unhideWhenUsed="0"/>
-    <w:lsdException w:name="Dark List Accent 5" w:semiHidden="0" w:uiPriority="70" w:unhideWhenUsed="0"/>
-    <w:lsdException w:name="Colorful Shading Accent 5" w:semiHidden="0" w:uiPriority="71" w:unhideWhenUsed="0"/>
-    <w:lsdException w:name="Colorful List Accent 5" w:semiHidden="0" w:uiPriority="72" w:unhideWhenUsed="0"/>
-    <w:lsdException w:name="Colorful Grid Accent 5" w:semiHidden="0" w:uiPriority="73" w:unhideWhenUsed="0"/>
-    <w:lsdException w:name="Light Shading Accent 6" w:semiHidden="0" w:uiPriority="60" w:unhideWhenUsed="0"/>
-    <w:lsdException w:name="Light List Accent 6" w:semiHidden="0" w:uiPriority="61" w:unhideWhenUsed="0"/>
-    <w:lsdException w:name="Light Grid Accent 6" w:semiHidden="0" w:uiPriority="62" w:unhideWhenUsed="0"/>
-    <w:lsdException w:name="Medium Shading 1 Accent 6" w:semiHidden="0" w:uiPriority="63" w:unhideWhenUsed="0"/>
-    <w:lsdException w:name="Medium Shading 2 Accent 6" w:semiHidden="0" w:uiPriority="64" w:unhideWhenUsed="0"/>
-    <w:lsdException w:name="Medium List 1 Accent 6" w:semiHidden="0" w:uiPriority="65" w:unhideWhenUsed="0"/>
-    <w:lsdException w:name="Medium List 2 Accent 6" w:semiHidden="0" w:uiPriority="66" w:unhideWhenUsed="0"/>
-    <w:lsdException w:name="Medium Grid 1 Accent 6" w:semiHidden="0" w:uiPriority="67" w:unhideWhenUsed="0"/>
-    <w:lsdException w:name="Medium Grid 2 Accent 6" w:semiHidden="0" w:uiPriority="68" w:unhideWhenUsed="0"/>
-    <w:lsdException w:name="Medium Grid 3 Accent 6" w:semiHidden="0" w:uiPriority="69" w:unhideWhenUsed="0"/>
-    <w:lsdException w:name="Dark List Accent 6" w:semiHidden="0" w:uiPriority="70" w:unhideWhenUsed="0"/>
-    <w:lsdException w:name="Colorful Shading Accent 6" w:semiHidden="0" w:uiPriority="71" w:unhideWhenUsed="0"/>
-    <w:lsdException w:name="Colorful List Accent 6" w:semiHidden="0" w:uiPriority="72" w:unhideWhenUsed="0"/>
-    <w:lsdException w:name="Colorful Grid Accent 6" w:semiHidden="0" w:uiPriority="73" w:unhideWhenUsed="0"/>
-    <w:lsdException w:name="Subtle Emphasis" w:semiHidden="0" w:uiPriority="19" w:unhideWhenUsed="0" w:qFormat="1"/>
-    <w:lsdException w:name="Intense Emphasis" w:semiHidden="0" w:uiPriority="21" w:unhideWhenUsed="0" w:qFormat="1"/>
-    <w:lsdException w:name="Subtle Reference" w:semiHidden="0" w:uiPriority="31" w:unhideWhenUsed="0" w:qFormat="1"/>
-    <w:lsdException w:name="Intense Reference" w:semiHidden="0" w:uiPriority="32" w:unhideWhenUsed="0" w:qFormat="1"/>
-    <w:lsdException w:name="Book Title" w:semiHidden="0" w:uiPriority="33" w:unhideWhenUsed="0" w:qFormat="1"/>
-    <w:lsdException w:name="Bibliography" w:uiPriority="37"/>
-    <w:lsdException w:name="TOC Heading" w:uiPriority="39" w:qFormat="1"/>
+  <w:latentStyles w:defLockedState="0" w:defUIPriority="99" w:defSemiHidden="0" w:defUnhideWhenUsed="0" w:defQFormat="0" w:count="376">
+    <w:lsdException w:name="Normal" w:uiPriority="0" w:qFormat="1"/>
+    <w:lsdException w:name="heading 1" w:uiPriority="9" w:qFormat="1"/>
+    <w:lsdException w:name="heading 2" w:semiHidden="1" w:uiPriority="9" w:unhideWhenUsed="1" w:qFormat="1"/>
+    <w:lsdException w:name="heading 3" w:semiHidden="1" w:uiPriority="9" w:unhideWhenUsed="1" w:qFormat="1"/>
+    <w:lsdException w:name="heading 4" w:semiHidden="1" w:uiPriority="9" w:unhideWhenUsed="1" w:qFormat="1"/>
+    <w:lsdException w:name="heading 5" w:semiHidden="1" w:uiPriority="9" w:unhideWhenUsed="1" w:qFormat="1"/>
+    <w:lsdException w:name="heading 6" w:semiHidden="1" w:uiPriority="9" w:unhideWhenUsed="1" w:qFormat="1"/>
+    <w:lsdException w:name="heading 7" w:semiHidden="1" w:uiPriority="9" w:unhideWhenUsed="1" w:qFormat="1"/>
+    <w:lsdException w:name="heading 8" w:semiHidden="1" w:uiPriority="9" w:unhideWhenUsed="1" w:qFormat="1"/>
+    <w:lsdException w:name="heading 9" w:semiHidden="1" w:uiPriority="9" w:unhideWhenUsed="1" w:qFormat="1"/>
+    <w:lsdException w:name="index 1" w:semiHidden="1" w:unhideWhenUsed="1"/>
+    <w:lsdException w:name="index 2" w:semiHidden="1" w:unhideWhenUsed="1"/>
+    <w:lsdException w:name="index 3" w:semiHidden="1" w:unhideWhenUsed="1"/>
+    <w:lsdException w:name="index 4" w:semiHidden="1" w:unhideWhenUsed="1"/>
+    <w:lsdException w:name="index 5" w:semiHidden="1" w:unhideWhenUsed="1"/>
+    <w:lsdException w:name="index 6" w:semiHidden="1" w:unhideWhenUsed="1"/>
+    <w:lsdException w:name="index 7" w:semiHidden="1" w:unhideWhenUsed="1"/>
+    <w:lsdException w:name="index 8" w:semiHidden="1" w:unhideWhenUsed="1"/>
+    <w:lsdException w:name="index 9" w:semiHidden="1" w:unhideWhenUsed="1"/>
+    <w:lsdException w:name="toc 1" w:semiHidden="1" w:uiPriority="39" w:unhideWhenUsed="1"/>
+    <w:lsdException w:name="toc 2" w:semiHidden="1" w:uiPriority="39" w:unhideWhenUsed="1"/>
+    <w:lsdException w:name="toc 3" w:semiHidden="1" w:uiPriority="39" w:unhideWhenUsed="1"/>
+    <w:lsdException w:name="toc 4" w:semiHidden="1" w:uiPriority="39" w:unhideWhenUsed="1"/>
+    <w:lsdException w:name="toc 5" w:semiHidden="1" w:uiPriority="39" w:unhideWhenUsed="1"/>
+    <w:lsdException w:name="toc 6" w:semiHidden="1" w:uiPriority="39" w:unhideWhenUsed="1"/>
+    <w:lsdException w:name="toc 7" w:semiHidden="1" w:uiPriority="39" w:unhideWhenUsed="1"/>
+    <w:lsdException w:name="toc 8" w:semiHidden="1" w:uiPriority="39" w:unhideWhenUsed="1"/>
+    <w:lsdException w:name="toc 9" w:semiHidden="1" w:uiPriority="39" w:unhideWhenUsed="1"/>
+    <w:lsdException w:name="Normal Indent" w:semiHidden="1" w:unhideWhenUsed="1"/>
+    <w:lsdException w:name="footnote text" w:semiHidden="1" w:unhideWhenUsed="1"/>
+    <w:lsdException w:name="annotation text" w:semiHidden="1" w:unhideWhenUsed="1"/>
+    <w:lsdException w:name="header" w:semiHidden="1" w:unhideWhenUsed="1"/>
+    <w:lsdException w:name="footer" w:semiHidden="1" w:unhideWhenUsed="1"/>
+    <w:lsdException w:name="index heading" w:semiHidden="1" w:unhideWhenUsed="1"/>
+    <w:lsdException w:name="caption" w:semiHidden="1" w:uiPriority="35" w:unhideWhenUsed="1"/>
+    <w:lsdException w:name="table of figures" w:semiHidden="1" w:unhideWhenUsed="1"/>
+    <w:lsdException w:name="envelope address" w:semiHidden="1" w:unhideWhenUsed="1"/>
+    <w:lsdException w:name="envelope return" w:semiHidden="1" w:unhideWhenUsed="1"/>
+    <w:lsdException w:name="footnote reference" w:semiHidden="1" w:unhideWhenUsed="1"/>
+    <w:lsdException w:name="annotation reference" w:semiHidden="1" w:unhideWhenUsed="1"/>
+    <w:lsdException w:name="line number" w:semiHidden="1" w:unhideWhenUsed="1"/>
+    <w:lsdException w:name="page number" w:semiHidden="1" w:unhideWhenUsed="1"/>
+    <w:lsdException w:name="endnote reference" w:semiHidden="1" w:unhideWhenUsed="1"/>
+    <w:lsdException w:name="endnote text" w:semiHidden="1" w:unhideWhenUsed="1"/>
+    <w:lsdException w:name="table of authorities" w:semiHidden="1" w:unhideWhenUsed="1"/>
+    <w:lsdException w:name="macro" w:semiHidden="1" w:unhideWhenUsed="1"/>
+    <w:lsdException w:name="toa heading" w:semiHidden="1" w:unhideWhenUsed="1"/>
+    <w:lsdException w:name="List" w:semiHidden="1" w:unhideWhenUsed="1"/>
+    <w:lsdException w:name="List Bullet" w:semiHidden="1" w:unhideWhenUsed="1"/>
+    <w:lsdException w:name="List Number" w:semiHidden="1" w:unhideWhenUsed="1"/>
+    <w:lsdException w:name="List 2" w:semiHidden="1" w:unhideWhenUsed="1"/>
+    <w:lsdException w:name="List 3" w:semiHidden="1" w:unhideWhenUsed="1"/>
+    <w:lsdException w:name="List 4" w:semiHidden="1" w:unhideWhenUsed="1"/>
+    <w:lsdException w:name="List 5" w:semiHidden="1" w:unhideWhenUsed="1"/>
+    <w:lsdException w:name="List Bullet 2" w:semiHidden="1" w:unhideWhenUsed="1"/>
+    <w:lsdException w:name="List Bullet 3" w:semiHidden="1" w:unhideWhenUsed="1"/>
+    <w:lsdException w:name="List Bullet 4" w:semiHidden="1" w:unhideWhenUsed="1"/>
+    <w:lsdException w:name="List Bullet 5" w:semiHidden="1" w:unhideWhenUsed="1"/>
+    <w:lsdException w:name="List Number 2" w:semiHidden="1" w:unhideWhenUsed="1"/>
+    <w:lsdException w:name="List Number 3" w:semiHidden="1" w:unhideWhenUsed="1"/>
+    <w:lsdException w:name="List Number 4" w:semiHidden="1" w:unhideWhenUsed="1"/>
+    <w:lsdException w:name="List Number 5" w:semiHidden="1" w:unhideWhenUsed="1"/>
+    <w:lsdException w:name="Title" w:uiPriority="10" w:qFormat="1"/>
+    <w:lsdException w:name="Closing" w:semiHidden="1" w:unhideWhenUsed="1"/>
+    <w:lsdException w:name="Signature" w:semiHidden="1" w:unhideWhenUsed="1"/>
+    <w:lsdException w:name="Default Paragraph Font" w:semiHidden="1" w:uiPriority="1" w:unhideWhenUsed="1"/>
+    <w:lsdException w:name="Body Text" w:semiHidden="1" w:unhideWhenUsed="1"/>
+    <w:lsdException w:name="Body Text Indent" w:semiHidden="1" w:unhideWhenUsed="1"/>
+    <w:lsdException w:name="List Continue" w:semiHidden="1" w:unhideWhenUsed="1"/>
+    <w:lsdException w:name="List Continue 2" w:semiHidden="1" w:unhideWhenUsed="1"/>
+    <w:lsdException w:name="List Continue 3" w:semiHidden="1" w:unhideWhenUsed="1"/>
+    <w:lsdException w:name="List Continue 4" w:semiHidden="1" w:unhideWhenUsed="1"/>
+    <w:lsdException w:name="List Continue 5" w:semiHidden="1" w:unhideWhenUsed="1"/>
+    <w:lsdException w:name="Message Header" w:semiHidden="1" w:unhideWhenUsed="1"/>
+    <w:lsdException w:name="Subtitle" w:uiPriority="11" w:qFormat="1"/>
+    <w:lsdException w:name="Salutation" w:semiHidden="1" w:unhideWhenUsed="1"/>
+    <w:lsdException w:name="Date" w:semiHidden="1" w:unhideWhenUsed="1"/>
+    <w:lsdException w:name="Body Text First Indent" w:semiHidden="1" w:unhideWhenUsed="1"/>
+    <w:lsdException w:name="Body Text First Indent 2" w:semiHidden="1" w:unhideWhenUsed="1"/>
+    <w:lsdException w:name="Note Heading" w:semiHidden="1" w:unhideWhenUsed="1"/>
+    <w:lsdException w:name="Body Text 2" w:semiHidden="1" w:unhideWhenUsed="1"/>
+    <w:lsdException w:name="Body Text 3" w:semiHidden="1" w:unhideWhenUsed="1"/>
+    <w:lsdException w:name="Body Text Indent 2" w:semiHidden="1" w:unhideWhenUsed="1"/>
+    <w:lsdException w:name="Body Text Indent 3" w:semiHidden="1" w:unhideWhenUsed="1"/>
+    <w:lsdException w:name="Block Text" w:semiHidden="1" w:unhideWhenUsed="1"/>
+    <w:lsdException w:name="Hyperlink" w:semiHidden="1" w:unhideWhenUsed="1"/>
+    <w:lsdException w:name="FollowedHyperlink" w:semiHidden="1" w:unhideWhenUsed="1"/>
+    <w:lsdException w:name="Strong" w:uiPriority="22" w:qFormat="1"/>
+    <w:lsdException w:name="Emphasis" w:uiPriority="20" w:qFormat="1"/>
+    <w:lsdException w:name="Document Map" w:semiHidden="1" w:unhideWhenUsed="1"/>
+    <w:lsdException w:name="Plain Text" w:semiHidden="1" w:unhideWhenUsed="1"/>
+    <w:lsdException w:name="E-mail Signature" w:semiHidden="1" w:unhideWhenUsed="1"/>
+    <w:lsdException w:name="HTML Top of Form" w:semiHidden="1" w:unhideWhenUsed="1"/>
+    <w:lsdException w:name="HTML Bottom of Form" w:semiHidden="1" w:unhideWhenUsed="1"/>
+    <w:lsdException w:name="Normal (Web)" w:semiHidden="1" w:unhideWhenUsed="1"/>
+    <w:lsdException w:name="HTML Acronym" w:semiHidden="1" w:unhideWhenUsed="1"/>
+    <w:lsdException w:name="HTML Address" w:semiHidden="1" w:unhideWhenUsed="1"/>
+    <w:lsdException w:name="HTML Cite" w:semiHidden="1" w:unhideWhenUsed="1"/>
+    <w:lsdException w:name="HTML Code" w:semiHidden="1" w:unhideWhenUsed="1"/>
+    <w:lsdException w:name="HTML Definition" w:semiHidden="1" w:unhideWhenUsed="1"/>
+    <w:lsdException w:name="HTML Keyboard" w:semiHidden="1" w:unhideWhenUsed="1"/>
+    <w:lsdException w:name="HTML Preformatted" w:semiHidden="1" w:unhideWhenUsed="1"/>
+    <w:lsdException w:name="HTML Sample" w:semiHidden="1" w:unhideWhenUsed="1"/>
+    <w:lsdException w:name="HTML Typewriter" w:semiHidden="1" w:unhideWhenUsed="1"/>
+    <w:lsdException w:name="HTML Variable" w:semiHidden="1" w:unhideWhenUsed="1"/>
+    <w:lsdException w:name="Normal Table" w:semiHidden="1" w:unhideWhenUsed="1"/>
+    <w:lsdException w:name="annotation subject" w:semiHidden="1" w:unhideWhenUsed="1"/>
+    <w:lsdException w:name="No List" w:semiHidden="1" w:unhideWhenUsed="1"/>
+    <w:lsdException w:name="Outline List 1" w:semiHidden="1" w:unhideWhenUsed="1"/>
+    <w:lsdException w:name="Outline List 2" w:semiHidden="1" w:unhideWhenUsed="1"/>
+    <w:lsdException w:name="Outline List 3" w:semiHidden="1" w:unhideWhenUsed="1"/>
+    <w:lsdException w:name="Table Simple 1" w:semiHidden="1" w:unhideWhenUsed="1"/>
+    <w:lsdException w:name="Table Simple 2" w:semiHidden="1" w:unhideWhenUsed="1"/>
+    <w:lsdException w:name="Table Simple 3" w:semiHidden="1" w:unhideWhenUsed="1"/>
+    <w:lsdException w:name="Table Classic 1" w:semiHidden="1" w:unhideWhenUsed="1"/>
+    <w:lsdException w:name="Table Classic 2" w:semiHidden="1" w:unhideWhenUsed="1"/>
+    <w:lsdException w:name="Table Classic 3" w:semiHidden="1" w:unhideWhenUsed="1"/>
+    <w:lsdException w:name="Table Classic 4" w:semiHidden="1" w:unhideWhenUsed="1"/>
+    <w:lsdException w:name="Table Colorful 1" w:semiHidden="1" w:unhideWhenUsed="1"/>
+    <w:lsdException w:name="Table Colorful 2" w:semiHidden="1" w:unhideWhenUsed="1"/>
+    <w:lsdException w:name="Table Colorful 3" w:semiHidden="1" w:unhideWhenUsed="1"/>
+    <w:lsdException w:name="Table Columns 1" w:semiHidden="1" w:unhideWhenUsed="1"/>
+    <w:lsdException w:name="Table Columns 2" w:semiHidden="1" w:unhideWhenUsed="1"/>
+    <w:lsdException w:name="Table Columns 3" w:semiHidden="1" w:unhideWhenUsed="1"/>
+    <w:lsdException w:name="Table Columns 4" w:semiHidden="1" w:unhideWhenUsed="1"/>
+    <w:lsdException w:name="Table Columns 5" w:semiHidden="1" w:unhideWhenUsed="1"/>
+    <w:lsdException w:name="Table Grid 1" w:semiHidden="1" w:unhideWhenUsed="1"/>
+    <w:lsdException w:name="Table Grid 2" w:semiHidden="1" w:unhideWhenUsed="1"/>
+    <w:lsdException w:name="Table Grid 3" w:semiHidden="1" w:unhideWhenUsed="1"/>
+    <w:lsdException w:name="Table Grid 4" w:semiHidden="1" w:unhideWhenUsed="1"/>
+    <w:lsdException w:name="Table Grid 5" w:semiHidden="1" w:unhideWhenUsed="1"/>
+    <w:lsdException w:name="Table Grid 6" w:semiHidden="1" w:unhideWhenUsed="1"/>
+    <w:lsdException w:name="Table Grid 7" w:semiHidden="1" w:unhideWhenUsed="1"/>
+    <w:lsdException w:name="Table Grid 8" w:semiHidden="1" w:unhideWhenUsed="1"/>
+    <w:lsdException w:name="Table List 1" w:semiHidden="1" w:unhideWhenUsed="1"/>
+    <w:lsdException w:name="Table List 2" w:semiHidden="1" w:unhideWhenUsed="1"/>
+    <w:lsdException w:name="Table List 3" w:semiHidden="1" w:unhideWhenUsed="1"/>
+    <w:lsdException w:name="Table List 4" w:semiHidden="1" w:unhideWhenUsed="1"/>
+    <w:lsdException w:name="Table List 5" w:semiHidden="1" w:unhideWhenUsed="1"/>
+    <w:lsdException w:name="Table List 6" w:semiHidden="1" w:unhideWhenUsed="1"/>
+    <w:lsdException w:name="Table List 7" w:semiHidden="1" w:unhideWhenUsed="1"/>
+    <w:lsdException w:name="Table List 8" w:semiHidden="1" w:unhideWhenUsed="1"/>
+    <w:lsdException w:name="Table 3D effects 1" w:semiHidden="1" w:unhideWhenUsed="1"/>
+    <w:lsdException w:name="Table 3D effects 2" w:semiHidden="1" w:unhideWhenUsed="1"/>
+    <w:lsdException w:name="Table 3D effects 3" w:semiHidden="1" w:unhideWhenUsed="1"/>
+    <w:lsdException w:name="Table Contemporary" w:semiHidden="1" w:unhideWhenUsed="1"/>
+    <w:lsdException w:name="Table Elegant" w:semiHidden="1" w:unhideWhenUsed="1"/>
+    <w:lsdException w:name="Table Professional" w:semiHidden="1" w:unhideWhenUsed="1"/>
+    <w:lsdException w:name="Table Subtle 1" w:semiHidden="1" w:unhideWhenUsed="1"/>
+    <w:lsdException w:name="Table Subtle 2" w:semiHidden="1" w:unhideWhenUsed="1"/>
+    <w:lsdException w:name="Table Web 1" w:semiHidden="1" w:unhideWhenUsed="1"/>
+    <w:lsdException w:name="Table Web 2" w:semiHidden="1" w:unhideWhenUsed="1"/>
+    <w:lsdException w:name="Table Web 3" w:semiHidden="1" w:unhideWhenUsed="1"/>
+    <w:lsdException w:name="Balloon Text" w:semiHidden="1" w:unhideWhenUsed="1"/>
+    <w:lsdException w:name="Table Grid" w:semiHidden="1" w:uiPriority="59" w:unhideWhenUsed="1"/>
+    <w:lsdException w:name="Table Theme" w:semiHidden="1" w:unhideWhenUsed="1"/>
+    <w:lsdException w:name="Placeholder Text" w:semiHidden="1"/>
+    <w:lsdException w:name="No Spacing" w:uiPriority="1" w:qFormat="1"/>
+    <w:lsdException w:name="Light Shading" w:uiPriority="60"/>
+    <w:lsdException w:name="Light List" w:uiPriority="61"/>
+    <w:lsdException w:name="Light Grid" w:uiPriority="62"/>
+    <w:lsdException w:name="Medium Shading 1" w:uiPriority="63"/>
+    <w:lsdException w:name="Medium Shading 2" w:uiPriority="64"/>
+    <w:lsdException w:name="Medium List 1" w:uiPriority="65"/>
+    <w:lsdException w:name="Medium List 2" w:uiPriority="66"/>
+    <w:lsdException w:name="Medium Grid 1" w:uiPriority="67"/>
+    <w:lsdException w:name="Medium Grid 2" w:uiPriority="68"/>
+    <w:lsdException w:name="Medium Grid 3" w:uiPriority="69"/>
+    <w:lsdException w:name="Dark List" w:uiPriority="70"/>
+    <w:lsdException w:name="Colorful Shading" w:uiPriority="71"/>
+    <w:lsdException w:name="Colorful List" w:uiPriority="72"/>
+    <w:lsdException w:name="Colorful Grid" w:uiPriority="73"/>
+    <w:lsdException w:name="Light Shading Accent 1" w:uiPriority="60"/>
+    <w:lsdException w:name="Light List Accent 1" w:uiPriority="61"/>
+    <w:lsdException w:name="Light Grid Accent 1" w:uiPriority="62"/>
+    <w:lsdException w:name="Medium Shading 1 Accent 1" w:uiPriority="63"/>
+    <w:lsdException w:name="Medium Shading 2 Accent 1" w:uiPriority="64"/>
+    <w:lsdException w:name="Medium List 1 Accent 1" w:uiPriority="65"/>
+    <w:lsdException w:name="Revision" w:semiHidden="1"/>
+    <w:lsdException w:name="List Paragraph" w:uiPriority="34" w:qFormat="1"/>
+    <w:lsdException w:name="Quote" w:uiPriority="29" w:qFormat="1"/>
+    <w:lsdException w:name="Intense Quote" w:uiPriority="30" w:qFormat="1"/>
+    <w:lsdException w:name="Medium List 2 Accent 1" w:uiPriority="66"/>
+    <w:lsdException w:name="Medium Grid 1 Accent 1" w:uiPriority="67"/>
+    <w:lsdException w:name="Medium Grid 2 Accent 1" w:uiPriority="68"/>
+    <w:lsdException w:name="Medium Grid 3 Accent 1" w:uiPriority="69"/>
+    <w:lsdException w:name="Dark List Accent 1" w:uiPriority="70"/>
+    <w:lsdException w:name="Colorful Shading Accent 1" w:uiPriority="71"/>
+    <w:lsdException w:name="Colorful List Accent 1" w:uiPriority="72"/>
+    <w:lsdException w:name="Colorful Grid Accent 1" w:uiPriority="73"/>
+    <w:lsdException w:name="Light Shading Accent 2" w:uiPriority="60"/>
+    <w:lsdException w:name="Light List Accent 2" w:uiPriority="61"/>
+    <w:lsdException w:name="Light Grid Accent 2" w:uiPriority="62"/>
+    <w:lsdException w:name="Medium Shading 1 Accent 2" w:uiPriority="63"/>
+    <w:lsdException w:name="Medium Shading 2 Accent 2" w:uiPriority="64"/>
+    <w:lsdException w:name="Medium List 1 Accent 2" w:uiPriority="65"/>
+    <w:lsdException w:name="Medium List 2 Accent 2" w:uiPriority="66"/>
+    <w:lsdException w:name="Medium Grid 1 Accent 2" w:uiPriority="67"/>
+    <w:lsdException w:name="Medium Grid 2 Accent 2" w:uiPriority="68"/>
+    <w:lsdException w:name="Medium Grid 3 Accent 2" w:uiPriority="69"/>
+    <w:lsdException w:name="Dark List Accent 2" w:uiPriority="70"/>
+    <w:lsdException w:name="Colorful Shading Accent 2" w:uiPriority="71"/>
+    <w:lsdException w:name="Colorful List Accent 2" w:uiPriority="72"/>
+    <w:lsdException w:name="Colorful Grid Accent 2" w:uiPriority="73"/>
+    <w:lsdException w:name="Light Shading Accent 3" w:uiPriority="60"/>
+    <w:lsdException w:name="Light List Accent 3" w:uiPriority="61"/>
+    <w:lsdException w:name="Light Grid Accent 3" w:uiPriority="62"/>
+    <w:lsdException w:name="Medium Shading 1 Accent 3" w:uiPriority="63"/>
+    <w:lsdException w:name="Medium Shading 2 Accent 3" w:uiPriority="64"/>
+    <w:lsdException w:name="Medium List 1 Accent 3" w:uiPriority="65"/>
+    <w:lsdException w:name="Medium List 2 Accent 3" w:uiPriority="66"/>
+    <w:lsdException w:name="Medium Grid 1 Accent 3" w:uiPriority="67"/>
+    <w:lsdException w:name="Medium Grid 2 Accent 3" w:uiPriority="68"/>
+    <w:lsdException w:name="Medium Grid 3 Accent 3" w:uiPriority="69"/>
+    <w:lsdException w:name="Dark List Accent 3" w:uiPriority="70"/>
+    <w:lsdException w:name="Colorful Shading Accent 3" w:uiPriority="71"/>
+    <w:lsdException w:name="Colorful List Accent 3" w:uiPriority="72"/>
+    <w:lsdException w:name="Colorful Grid Accent 3" w:uiPriority="73"/>
+    <w:lsdException w:name="Light Shading Accent 4" w:uiPriority="60"/>
+    <w:lsdException w:name="Light List Accent 4" w:uiPriority="61"/>
+    <w:lsdException w:name="Light Grid Accent 4" w:uiPriority="62"/>
+    <w:lsdException w:name="Medium Shading 1 Accent 4" w:uiPriority="63"/>
+    <w:lsdException w:name="Medium Shading 2 Accent 4" w:uiPriority="64"/>
+    <w:lsdException w:name="Medium List 1 Accent 4" w:uiPriority="65"/>
+    <w:lsdException w:name="Medium List 2 Accent 4" w:uiPriority="66"/>
+    <w:lsdException w:name="Medium Grid 1 Accent 4" w:uiPriority="67"/>
+    <w:lsdException w:name="Medium Grid 2 Accent 4" w:uiPriority="68"/>
+    <w:lsdException w:name="Medium Grid 3 Accent 4" w:uiPriority="69"/>
+    <w:lsdException w:name="Dark List Accent 4" w:uiPriority="70"/>
+    <w:lsdException w:name="Colorful Shading Accent 4" w:uiPriority="71"/>
+    <w:lsdException w:name="Colorful List Accent 4" w:uiPriority="72"/>
+    <w:lsdException w:name="Colorful Grid Accent 4" w:uiPriority="73"/>
+    <w:lsdException w:name="Light Shading Accent 5" w:uiPriority="60"/>
+    <w:lsdException w:name="Light List Accent 5" w:uiPriority="61"/>
+    <w:lsdException w:name="Light Grid Accent 5" w:uiPriority="62"/>
+    <w:lsdException w:name="Medium Shading 1 Accent 5" w:uiPriority="63"/>
+    <w:lsdException w:name="Medium Shading 2 Accent 5" w:uiPriority="64"/>
+    <w:lsdException w:name="Medium List 1 Accent 5" w:uiPriority="65"/>
+    <w:lsdException w:name="Medium List 2 Accent 5" w:uiPriority="66"/>
+    <w:lsdException w:name="Medium Grid 1 Accent 5" w:uiPriority="67"/>
+    <w:lsdException w:name="Medium Grid 2 Accent 5" w:uiPriority="68"/>
+    <w:lsdException w:name="Medium Grid 3 Accent 5" w:uiPriority="69"/>
+    <w:lsdException w:name="Dark List Accent 5" w:uiPriority="70"/>
+    <w:lsdException w:name="Colorful Shading Accent 5" w:uiPriority="71"/>
+    <w:lsdException w:name="Colorful List Accent 5" w:uiPriority="72"/>
+    <w:lsdException w:name="Colorful Grid Accent 5" w:uiPriority="73"/>
+    <w:lsdException w:name="Light Shading Accent 6" w:uiPriority="60"/>
+    <w:lsdException w:name="Light List Accent 6" w:uiPriority="61"/>
+    <w:lsdException w:name="Light Grid Accent 6" w:uiPriority="62"/>
+    <w:lsdException w:name="Medium Shading 1 Accent 6" w:uiPriority="63"/>
+    <w:lsdException w:name="Medium Shading 2 Accent 6" w:uiPriority="64"/>
+    <w:lsdException w:name="Medium List 1 Accent 6" w:uiPriority="65"/>
+    <w:lsdException w:name="Medium List 2 Accent 6" w:uiPriority="66"/>
+    <w:lsdException w:name="Medium Grid 1 Accent 6" w:uiPriority="67"/>
+    <w:lsdException w:name="Medium Grid 2 Accent 6" w:uiPriority="68"/>
+    <w:lsdException w:name="Medium Grid 3 Accent 6" w:uiPriority="69"/>
+    <w:lsdException w:name="Dark List Accent 6" w:uiPriority="70"/>
+    <w:lsdException w:name="Colorful Shading Accent 6" w:uiPriority="71"/>
+    <w:lsdException w:name="Colorful List Accent 6" w:uiPriority="72"/>
+    <w:lsdException w:name="Colorful Grid Accent 6" w:uiPriority="73"/>
+    <w:lsdException w:name="Subtle Emphasis" w:uiPriority="19" w:qFormat="1"/>
+    <w:lsdException w:name="Intense Emphasis" w:uiPriority="21" w:qFormat="1"/>
+    <w:lsdException w:name="Subtle Reference" w:uiPriority="31" w:qFormat="1"/>
+    <w:lsdException w:name="Intense Reference" w:uiPriority="32" w:qFormat="1"/>
+    <w:lsdException w:name="Book Title" w:uiPriority="33" w:qFormat="1"/>
+    <w:lsdException w:name="Bibliography" w:semiHidden="1" w:uiPriority="37" w:unhideWhenUsed="1"/>
+    <w:lsdException w:name="TOC Heading" w:semiHidden="1" w:uiPriority="39" w:unhideWhenUsed="1" w:qFormat="1"/>
+    <w:lsdException w:name="Plain Table 1" w:uiPriority="41"/>
+    <w:lsdException w:name="Plain Table 2" w:uiPriority="42"/>
+    <w:lsdException w:name="Plain Table 3" w:uiPriority="43"/>
+    <w:lsdException w:name="Plain Table 4" w:uiPriority="44"/>
+    <w:lsdException w:name="Plain Table 5" w:uiPriority="45"/>
+    <w:lsdException w:name="Grid Table Light" w:uiPriority="40"/>
+    <w:lsdException w:name="Grid Table 1 Light" w:uiPriority="46"/>
+    <w:lsdException w:name="Grid Table 2" w:uiPriority="47"/>
+    <w:lsdException w:name="Grid Table 3" w:uiPriority="48"/>
+    <w:lsdException w:name="Grid Table 4" w:uiPriority="49"/>
+    <w:lsdException w:name="Grid Table 5 Dark" w:uiPriority="50"/>
+    <w:lsdException w:name="Grid Table 6 Colorful" w:uiPriority="51"/>
+    <w:lsdException w:name="Grid Table 7 Colorful" w:uiPriority="52"/>
+    <w:lsdException w:name="Grid Table 1 Light Accent 1" w:uiPriority="46"/>
+    <w:lsdException w:name="Grid Table 2 Accent 1" w:uiPriority="47"/>
+    <w:lsdException w:name="Grid Table 3 Accent 1" w:uiPriority="48"/>
+    <w:lsdException w:name="Grid Table 4 Accent 1" w:uiPriority="49"/>
+    <w:lsdException w:name="Grid Table 5 Dark Accent 1" w:uiPriority="50"/>
+    <w:lsdException w:name="Grid Table 6 Colorful Accent 1" w:uiPriority="51"/>
+    <w:lsdException w:name="Grid Table 7 Colorful Accent 1" w:uiPriority="52"/>
+    <w:lsdException w:name="Grid Table 1 Light Accent 2" w:uiPriority="46"/>
+    <w:lsdException w:name="Grid Table 2 Accent 2" w:uiPriority="47"/>
+    <w:lsdException w:name="Grid Table 3 Accent 2" w:uiPriority="48"/>
+    <w:lsdException w:name="Grid Table 4 Accent 2" w:uiPriority="49"/>
+    <w:lsdException w:name="Grid Table 5 Dark Accent 2" w:uiPriority="50"/>
+    <w:lsdException w:name="Grid Table 6 Colorful Accent 2" w:uiPriority="51"/>
+    <w:lsdException w:name="Grid Table 7 Colorful Accent 2" w:uiPriority="52"/>
+    <w:lsdException w:name="Grid Table 1 Light Accent 3" w:uiPriority="46"/>
+    <w:lsdException w:name="Grid Table 2 Accent 3" w:uiPriority="47"/>
+    <w:lsdException w:name="Grid Table 3 Accent 3" w:uiPriority="48"/>
+    <w:lsdException w:name="Grid Table 4 Accent 3" w:uiPriority="49"/>
+    <w:lsdException w:name="Grid Table 5 Dark Accent 3" w:uiPriority="50"/>
+    <w:lsdException w:name="Grid Table 6 Colorful Accent 3" w:uiPriority="51"/>
+    <w:lsdException w:name="Grid Table 7 Colorful Accent 3" w:uiPriority="52"/>
+    <w:lsdException w:name="Grid Table 1 Light Accent 4" w:uiPriority="46"/>
+    <w:lsdException w:name="Grid Table 2 Accent 4" w:uiPriority="47"/>
+    <w:lsdException w:name="Grid Table 3 Accent 4" w:uiPriority="48"/>
+    <w:lsdException w:name="Grid Table 4 Accent 4" w:uiPriority="49"/>
+    <w:lsdException w:name="Grid Table 5 Dark Accent 4" w:uiPriority="50"/>
+    <w:lsdException w:name="Grid Table 6 Colorful Accent 4" w:uiPriority="51"/>
+    <w:lsdException w:name="Grid Table 7 Colorful Accent 4" w:uiPriority="52"/>
+    <w:lsdException w:name="Grid Table 1 Light Accent 5" w:uiPriority="46"/>
+    <w:lsdException w:name="Grid Table 2 Accent 5" w:uiPriority="47"/>
+    <w:lsdException w:name="Grid Table 3 Accent 5" w:uiPriority="48"/>
+    <w:lsdException w:name="Grid Table 4 Accent 5" w:uiPriority="49"/>
+    <w:lsdException w:name="Grid Table 5 Dark Accent 5" w:uiPriority="50"/>
+    <w:lsdException w:name="Grid Table 6 Colorful Accent 5" w:uiPriority="51"/>
+    <w:lsdException w:name="Grid Table 7 Colorful Accent 5" w:uiPriority="52"/>
+    <w:lsdException w:name="Grid Table 1 Light Accent 6" w:uiPriority="46"/>
+    <w:lsdException w:name="Grid Table 2 Accent 6" w:uiPriority="47"/>
+    <w:lsdException w:name="Grid Table 3 Accent 6" w:uiPriority="48"/>
+    <w:lsdException w:name="Grid Table 4 Accent 6" w:uiPriority="49"/>
+    <w:lsdException w:name="Grid Table 5 Dark Accent 6" w:uiPriority="50"/>
+    <w:lsdException w:name="Grid Table 6 Colorful Accent 6" w:uiPriority="51"/>
+    <w:lsdException w:name="Grid Table 7 Colorful Accent 6" w:uiPriority="52"/>
+    <w:lsdException w:name="List Table 1 Light" w:uiPriority="46"/>
+    <w:lsdException w:name="List Table 2" w:uiPriority="47"/>
+    <w:lsdException w:name="List Table 3" w:uiPriority="48"/>
+    <w:lsdException w:name="List Table 4" w:uiPriority="49"/>
+    <w:lsdException w:name="List Table 5 Dark" w:uiPriority="50"/>
+    <w:lsdException w:name="List Table 6 Colorful" w:uiPriority="51"/>
+    <w:lsdException w:name="List Table 7 Colorful" w:uiPriority="52"/>
+    <w:lsdException w:name="List Table 1 Light Accent 1" w:uiPriority="46"/>
+    <w:lsdException w:name="List Table 2 Accent 1" w:uiPriority="47"/>
+    <w:lsdException w:name="List Table 3 Accent 1" w:uiPriority="48"/>
+    <w:lsdException w:name="List Table 4 Accent 1" w:uiPriority="49"/>
+    <w:lsdException w:name="List Table 5 Dark Accent 1" w:uiPriority="50"/>
+    <w:lsdException w:name="List Table 6 Colorful Accent 1" w:uiPriority="51"/>
+    <w:lsdException w:name="List Table 7 Colorful Accent 1" w:uiPriority="52"/>
+    <w:lsdException w:name="List Table 1 Light Accent 2" w:uiPriority="46"/>
+    <w:lsdException w:name="List Table 2 Accent 2" w:uiPriority="47"/>
+    <w:lsdException w:name="List Table 3 Accent 2" w:uiPriority="48"/>
+    <w:lsdException w:name="List Table 4 Accent 2" w:uiPriority="49"/>
+    <w:lsdException w:name="List Table 5 Dark Accent 2" w:uiPriority="50"/>
+    <w:lsdException w:name="List Table 6 Colorful Accent 2" w:uiPriority="51"/>
+    <w:lsdException w:name="List Table 7 Colorful Accent 2" w:uiPriority="52"/>
+    <w:lsdException w:name="List Table 1 Light Accent 3" w:uiPriority="46"/>
+    <w:lsdException w:name="List Table 2 Accent 3" w:uiPriority="47"/>
+    <w:lsdException w:name="List Table 3 Accent 3" w:uiPriority="48"/>
+    <w:lsdException w:name="List Table 4 Accent 3" w:uiPriority="49"/>
+    <w:lsdException w:name="List Table 5 Dark Accent 3" w:uiPriority="50"/>
+    <w:lsdException w:name="List Table 6 Colorful Accent 3" w:uiPriority="51"/>
+    <w:lsdException w:name="List Table 7 Colorful Accent 3" w:uiPriority="52"/>
+    <w:lsdException w:name="List Table 1 Light Accent 4" w:uiPriority="46"/>
+    <w:lsdException w:name="List Table 2 Accent 4" w:uiPriority="47"/>
+    <w:lsdException w:name="List Table 3 Accent 4" w:uiPriority="48"/>
+    <w:lsdException w:name="List Table 4 Accent 4" w:uiPriority="49"/>
+    <w:lsdException w:name="List Table 5 Dark Accent 4" w:uiPriority="50"/>
+    <w:lsdException w:name="List Table 6 Colorful Accent 4" w:uiPriority="51"/>
+    <w:lsdException w:name="List Table 7 Colorful Accent 4" w:uiPriority="52"/>
+    <w:lsdException w:name="List Table 1 Light Accent 5" w:uiPriority="46"/>
+    <w:lsdException w:name="List Table 2 Accent 5" w:uiPriority="47"/>
+    <w:lsdException w:name="List Table 3 Accent 5" w:uiPriority="48"/>
+    <w:lsdException w:name="List Table 4 Accent 5" w:uiPriority="49"/>
+    <w:lsdException w:name="List Table 5 Dark Accent 5" w:uiPriority="50"/>
+    <w:lsdException w:name="List Table 6 Colorful Accent 5" w:uiPriority="51"/>
+    <w:lsdException w:name="List Table 7 Colorful Accent 5" w:uiPriority="52"/>
+    <w:lsdException w:name="List Table 1 Light Accent 6" w:uiPriority="46"/>
+    <w:lsdException w:name="List Table 2 Accent 6" w:uiPriority="47"/>
+    <w:lsdException w:name="List Table 3 Accent 6" w:uiPriority="48"/>
+    <w:lsdException w:name="List Table 4 Accent 6" w:uiPriority="49"/>
+    <w:lsdException w:name="List Table 5 Dark Accent 6" w:uiPriority="50"/>
+    <w:lsdException w:name="List Table 6 Colorful Accent 6" w:uiPriority="51"/>
+    <w:lsdException w:name="List Table 7 Colorful Accent 6" w:uiPriority="52"/>
+    <w:lsdException w:name="Mention" w:semiHidden="1" w:unhideWhenUsed="1"/>
+    <w:lsdException w:name="Smart Hyperlink" w:semiHidden="1" w:unhideWhenUsed="1"/>
+    <w:lsdException w:name="Hashtag" w:semiHidden="1" w:unhideWhenUsed="1"/>
+    <w:lsdException w:name="Unresolved Mention" w:semiHidden="1" w:unhideWhenUsed="1"/>
+    <w:lsdException w:name="Smart Link" w:semiHidden="1" w:unhideWhenUsed="1"/>
   </w:latentStyles>
   <w:style w:type="paragraph" w:default="1" w:styleId="a">
     <w:name w:val="Normal"/>
@@ -10336,886 +10547,7 @@
     </w:rPr>
   </w:style>
   <w:style w:type="character" w:customStyle="1" w:styleId="a9">
-    <w:name w:val="Название Знак"/>
-    <w:basedOn w:val="a0"/>
-    <w:link w:val="a8"/>
-    <w:uiPriority w:val="10"/>
-    <w:rsid w:val="00CD653D"/>
-    <w:rPr>
-      <w:rFonts w:asciiTheme="majorHAnsi" w:eastAsiaTheme="majorEastAsia" w:hAnsiTheme="majorHAnsi" w:cstheme="majorBidi"/>
-      <w:spacing w:val="5"/>
-      <w:sz w:val="52"/>
-      <w:szCs w:val="52"/>
-    </w:rPr>
-  </w:style>
-  <w:style w:type="paragraph" w:styleId="aa">
-    <w:name w:val="Subtitle"/>
-    <w:basedOn w:val="a"/>
-    <w:next w:val="a"/>
-    <w:link w:val="ab"/>
-    <w:uiPriority w:val="11"/>
-    <w:qFormat/>
-    <w:rsid w:val="00CD653D"/>
-    <w:pPr>
-      <w:spacing w:after="600"/>
-    </w:pPr>
-    <w:rPr>
-      <w:rFonts w:asciiTheme="majorHAnsi" w:eastAsiaTheme="majorEastAsia" w:hAnsiTheme="majorHAnsi" w:cstheme="majorBidi"/>
-      <w:i/>
-      <w:iCs/>
-      <w:spacing w:val="13"/>
-      <w:sz w:val="24"/>
-      <w:szCs w:val="24"/>
-    </w:rPr>
-  </w:style>
-  <w:style w:type="character" w:customStyle="1" w:styleId="ab">
-    <w:name w:val="Подзаголовок Знак"/>
-    <w:basedOn w:val="a0"/>
-    <w:link w:val="aa"/>
-    <w:uiPriority w:val="11"/>
-    <w:rsid w:val="00CD653D"/>
-    <w:rPr>
-      <w:rFonts w:asciiTheme="majorHAnsi" w:eastAsiaTheme="majorEastAsia" w:hAnsiTheme="majorHAnsi" w:cstheme="majorBidi"/>
-      <w:i/>
-      <w:iCs/>
-      <w:spacing w:val="13"/>
-      <w:sz w:val="24"/>
-      <w:szCs w:val="24"/>
-    </w:rPr>
-  </w:style>
-  <w:style w:type="character" w:styleId="ac">
-    <w:name w:val="Strong"/>
-    <w:uiPriority w:val="22"/>
-    <w:qFormat/>
-    <w:rsid w:val="00CD653D"/>
-    <w:rPr>
-      <w:b/>
-      <w:bCs/>
-    </w:rPr>
-  </w:style>
-  <w:style w:type="character" w:styleId="ad">
-    <w:name w:val="Emphasis"/>
-    <w:uiPriority w:val="20"/>
-    <w:qFormat/>
-    <w:rsid w:val="00CD653D"/>
-    <w:rPr>
-      <w:b/>
-      <w:bCs/>
-      <w:i/>
-      <w:iCs/>
-      <w:spacing w:val="10"/>
-      <w:bdr w:val="none" w:sz="0" w:space="0" w:color="auto"/>
-      <w:shd w:val="clear" w:color="auto" w:fill="auto"/>
-    </w:rPr>
-  </w:style>
-  <w:style w:type="paragraph" w:styleId="ae">
-    <w:name w:val="No Spacing"/>
-    <w:basedOn w:val="a"/>
-    <w:uiPriority w:val="1"/>
-    <w:qFormat/>
-    <w:rsid w:val="00CD653D"/>
-    <w:pPr>
-      <w:spacing w:after="0" w:line="240" w:lineRule="auto"/>
-    </w:pPr>
-  </w:style>
-  <w:style w:type="paragraph" w:styleId="21">
-    <w:name w:val="Quote"/>
-    <w:basedOn w:val="a"/>
-    <w:next w:val="a"/>
-    <w:link w:val="22"/>
-    <w:uiPriority w:val="29"/>
-    <w:qFormat/>
-    <w:rsid w:val="00CD653D"/>
-    <w:pPr>
-      <w:spacing w:before="200" w:after="0"/>
-      <w:ind w:left="360" w:right="360"/>
-    </w:pPr>
-    <w:rPr>
-      <w:i/>
-      <w:iCs/>
-    </w:rPr>
-  </w:style>
-  <w:style w:type="character" w:customStyle="1" w:styleId="22">
-    <w:name w:val="Цитата 2 Знак"/>
-    <w:basedOn w:val="a0"/>
-    <w:link w:val="21"/>
-    <w:uiPriority w:val="29"/>
-    <w:rsid w:val="00CD653D"/>
-    <w:rPr>
-      <w:i/>
-      <w:iCs/>
-    </w:rPr>
-  </w:style>
-  <w:style w:type="paragraph" w:styleId="af">
-    <w:name w:val="Intense Quote"/>
-    <w:basedOn w:val="a"/>
-    <w:next w:val="a"/>
-    <w:link w:val="af0"/>
-    <w:uiPriority w:val="30"/>
-    <w:qFormat/>
-    <w:rsid w:val="00CD653D"/>
-    <w:pPr>
-      <w:pBdr>
-        <w:bottom w:val="single" w:sz="4" w:space="1" w:color="auto"/>
-      </w:pBdr>
-      <w:spacing w:before="200" w:after="280"/>
-      <w:ind w:left="1008" w:right="1152"/>
-      <w:jc w:val="both"/>
-    </w:pPr>
-    <w:rPr>
-      <w:b/>
-      <w:bCs/>
-      <w:i/>
-      <w:iCs/>
-    </w:rPr>
-  </w:style>
-  <w:style w:type="character" w:customStyle="1" w:styleId="af0">
-    <w:name w:val="Выделенная цитата Знак"/>
-    <w:basedOn w:val="a0"/>
-    <w:link w:val="af"/>
-    <w:uiPriority w:val="30"/>
-    <w:rsid w:val="00CD653D"/>
-    <w:rPr>
-      <w:b/>
-      <w:bCs/>
-      <w:i/>
-      <w:iCs/>
-    </w:rPr>
-  </w:style>
-  <w:style w:type="character" w:styleId="af1">
-    <w:name w:val="Subtle Emphasis"/>
-    <w:uiPriority w:val="19"/>
-    <w:qFormat/>
-    <w:rsid w:val="00CD653D"/>
-    <w:rPr>
-      <w:i/>
-      <w:iCs/>
-    </w:rPr>
-  </w:style>
-  <w:style w:type="character" w:styleId="af2">
-    <w:name w:val="Intense Emphasis"/>
-    <w:uiPriority w:val="21"/>
-    <w:qFormat/>
-    <w:rsid w:val="00CD653D"/>
-    <w:rPr>
-      <w:b/>
-      <w:bCs/>
-    </w:rPr>
-  </w:style>
-  <w:style w:type="character" w:styleId="af3">
-    <w:name w:val="Subtle Reference"/>
-    <w:uiPriority w:val="31"/>
-    <w:qFormat/>
-    <w:rsid w:val="00CD653D"/>
-    <w:rPr>
-      <w:smallCaps/>
-    </w:rPr>
-  </w:style>
-  <w:style w:type="character" w:styleId="af4">
-    <w:name w:val="Intense Reference"/>
-    <w:uiPriority w:val="32"/>
-    <w:qFormat/>
-    <w:rsid w:val="00CD653D"/>
-    <w:rPr>
-      <w:smallCaps/>
-      <w:spacing w:val="5"/>
-      <w:u w:val="single"/>
-    </w:rPr>
-  </w:style>
-  <w:style w:type="character" w:styleId="af5">
-    <w:name w:val="Book Title"/>
-    <w:uiPriority w:val="33"/>
-    <w:qFormat/>
-    <w:rsid w:val="00CD653D"/>
-    <w:rPr>
-      <w:i/>
-      <w:iCs/>
-      <w:smallCaps/>
-      <w:spacing w:val="5"/>
-    </w:rPr>
-  </w:style>
-  <w:style w:type="paragraph" w:styleId="af6">
-    <w:name w:val="header"/>
-    <w:basedOn w:val="a"/>
-    <w:link w:val="af7"/>
-    <w:uiPriority w:val="99"/>
-    <w:unhideWhenUsed/>
-    <w:rsid w:val="00AE066E"/>
-    <w:pPr>
-      <w:tabs>
-        <w:tab w:val="center" w:pos="4677"/>
-        <w:tab w:val="right" w:pos="9355"/>
-      </w:tabs>
-      <w:spacing w:after="0" w:line="240" w:lineRule="auto"/>
-    </w:pPr>
-  </w:style>
-  <w:style w:type="character" w:customStyle="1" w:styleId="af7">
-    <w:name w:val="Верхний колонтитул Знак"/>
-    <w:basedOn w:val="a0"/>
-    <w:link w:val="af6"/>
-    <w:uiPriority w:val="99"/>
-    <w:rsid w:val="00AE066E"/>
-  </w:style>
-  <w:style w:type="paragraph" w:styleId="af8">
-    <w:name w:val="footer"/>
-    <w:basedOn w:val="a"/>
-    <w:link w:val="af9"/>
-    <w:uiPriority w:val="99"/>
-    <w:unhideWhenUsed/>
-    <w:rsid w:val="00AE066E"/>
-    <w:pPr>
-      <w:tabs>
-        <w:tab w:val="center" w:pos="4677"/>
-        <w:tab w:val="right" w:pos="9355"/>
-      </w:tabs>
-      <w:spacing w:after="0" w:line="240" w:lineRule="auto"/>
-    </w:pPr>
-  </w:style>
-  <w:style w:type="character" w:customStyle="1" w:styleId="af9">
-    <w:name w:val="Нижний колонтитул Знак"/>
-    <w:basedOn w:val="a0"/>
-    <w:link w:val="af8"/>
-    <w:uiPriority w:val="99"/>
-    <w:rsid w:val="00AE066E"/>
-  </w:style>
-  <w:style w:type="paragraph" w:styleId="23">
-    <w:name w:val="toc 2"/>
-    <w:basedOn w:val="a"/>
-    <w:next w:val="a"/>
-    <w:autoRedefine/>
-    <w:uiPriority w:val="39"/>
-    <w:unhideWhenUsed/>
-    <w:rsid w:val="00AE066E"/>
-    <w:pPr>
-      <w:spacing w:after="100"/>
-      <w:ind w:left="220"/>
-    </w:pPr>
-  </w:style>
-  <w:style w:type="paragraph" w:styleId="31">
-    <w:name w:val="toc 3"/>
-    <w:basedOn w:val="a"/>
-    <w:next w:val="a"/>
-    <w:autoRedefine/>
-    <w:uiPriority w:val="39"/>
-    <w:unhideWhenUsed/>
-    <w:rsid w:val="00AE066E"/>
-    <w:pPr>
-      <w:spacing w:after="100"/>
-      <w:ind w:left="440"/>
-    </w:pPr>
-  </w:style>
-</w:styles>
-</file>
-
-<file path=word/stylesWithEffects.xml><?xml version="1.0" encoding="utf-8"?>
-<w:styles xmlns:wpc="http://schemas.microsoft.com/office/word/2010/wordprocessingCanvas" xmlns:mc="http://schemas.openxmlformats.org/markup-compatibility/2006" xmlns:o="urn:schemas-microsoft-com:office:office" xmlns:r="http://schemas.openxmlformats.org/officeDocument/2006/relationships" xmlns:m="http://schemas.openxmlformats.org/officeDocument/2006/math" xmlns:v="urn:schemas-microsoft-com:vml" xmlns:wp14="http://schemas.microsoft.com/office/word/2010/wordprocessingDrawing" xmlns:wp="http://schemas.openxmlformats.org/drawingml/2006/wordprocessingDrawing" xmlns:w10="urn:schemas-microsoft-com:office:word" xmlns:w="http://schemas.openxmlformats.org/wordprocessingml/2006/main" xmlns:w14="http://schemas.microsoft.com/office/word/2010/wordml" xmlns:wpg="http://schemas.microsoft.com/office/word/2010/wordprocessingGroup" xmlns:wpi="http://schemas.microsoft.com/office/word/2010/wordprocessingInk" xmlns:wne="http://schemas.microsoft.com/office/word/2006/wordml" xmlns:wps="http://schemas.microsoft.com/office/word/2010/wordprocessingShape" mc:Ignorable="w14 wp14">
-  <w:docDefaults>
-    <w:rPrDefault>
-      <w:rPr>
-        <w:rFonts w:asciiTheme="minorHAnsi" w:eastAsiaTheme="minorEastAsia" w:hAnsiTheme="minorHAnsi" w:cstheme="minorBidi"/>
-        <w:sz w:val="22"/>
-        <w:szCs w:val="22"/>
-        <w:lang w:val="ru-RU" w:eastAsia="en-US" w:bidi="ar-SA"/>
-      </w:rPr>
-    </w:rPrDefault>
-    <w:pPrDefault>
-      <w:pPr>
-        <w:spacing w:after="200" w:line="276" w:lineRule="auto"/>
-      </w:pPr>
-    </w:pPrDefault>
-  </w:docDefaults>
-  <w:latentStyles w:defLockedState="0" w:defUIPriority="99" w:defSemiHidden="1" w:defUnhideWhenUsed="1" w:defQFormat="0" w:count="267">
-    <w:lsdException w:name="Normal" w:semiHidden="0" w:uiPriority="0" w:unhideWhenUsed="0" w:qFormat="1"/>
-    <w:lsdException w:name="heading 1" w:semiHidden="0" w:uiPriority="9" w:unhideWhenUsed="0" w:qFormat="1"/>
-    <w:lsdException w:name="heading 2" w:uiPriority="9" w:qFormat="1"/>
-    <w:lsdException w:name="heading 3" w:uiPriority="9" w:qFormat="1"/>
-    <w:lsdException w:name="heading 4" w:uiPriority="9" w:qFormat="1"/>
-    <w:lsdException w:name="heading 5" w:uiPriority="9" w:qFormat="1"/>
-    <w:lsdException w:name="heading 6" w:uiPriority="9" w:qFormat="1"/>
-    <w:lsdException w:name="heading 7" w:uiPriority="9" w:qFormat="1"/>
-    <w:lsdException w:name="heading 8" w:uiPriority="9" w:qFormat="1"/>
-    <w:lsdException w:name="heading 9" w:uiPriority="9" w:qFormat="1"/>
-    <w:lsdException w:name="toc 1" w:uiPriority="39"/>
-    <w:lsdException w:name="toc 2" w:uiPriority="39"/>
-    <w:lsdException w:name="toc 3" w:uiPriority="39"/>
-    <w:lsdException w:name="toc 4" w:uiPriority="39"/>
-    <w:lsdException w:name="toc 5" w:uiPriority="39"/>
-    <w:lsdException w:name="toc 6" w:uiPriority="39"/>
-    <w:lsdException w:name="toc 7" w:uiPriority="39"/>
-    <w:lsdException w:name="toc 8" w:uiPriority="39"/>
-    <w:lsdException w:name="toc 9" w:uiPriority="39"/>
-    <w:lsdException w:name="caption" w:uiPriority="35"/>
-    <w:lsdException w:name="Title" w:semiHidden="0" w:uiPriority="10" w:unhideWhenUsed="0" w:qFormat="1"/>
-    <w:lsdException w:name="Default Paragraph Font" w:uiPriority="1"/>
-    <w:lsdException w:name="Subtitle" w:semiHidden="0" w:uiPriority="11" w:unhideWhenUsed="0" w:qFormat="1"/>
-    <w:lsdException w:name="Strong" w:semiHidden="0" w:uiPriority="22" w:unhideWhenUsed="0" w:qFormat="1"/>
-    <w:lsdException w:name="Emphasis" w:semiHidden="0" w:uiPriority="20" w:unhideWhenUsed="0" w:qFormat="1"/>
-    <w:lsdException w:name="Table Grid" w:semiHidden="0" w:uiPriority="59" w:unhideWhenUsed="0"/>
-    <w:lsdException w:name="Placeholder Text" w:unhideWhenUsed="0"/>
-    <w:lsdException w:name="No Spacing" w:semiHidden="0" w:uiPriority="1" w:unhideWhenUsed="0" w:qFormat="1"/>
-    <w:lsdException w:name="Light Shading" w:semiHidden="0" w:uiPriority="60" w:unhideWhenUsed="0"/>
-    <w:lsdException w:name="Light List" w:semiHidden="0" w:uiPriority="61" w:unhideWhenUsed="0"/>
-    <w:lsdException w:name="Light Grid" w:semiHidden="0" w:uiPriority="62" w:unhideWhenUsed="0"/>
-    <w:lsdException w:name="Medium Shading 1" w:semiHidden="0" w:uiPriority="63" w:unhideWhenUsed="0"/>
-    <w:lsdException w:name="Medium Shading 2" w:semiHidden="0" w:uiPriority="64" w:unhideWhenUsed="0"/>
-    <w:lsdException w:name="Medium List 1" w:semiHidden="0" w:uiPriority="65" w:unhideWhenUsed="0"/>
-    <w:lsdException w:name="Medium List 2" w:semiHidden="0" w:uiPriority="66" w:unhideWhenUsed="0"/>
-    <w:lsdException w:name="Medium Grid 1" w:semiHidden="0" w:uiPriority="67" w:unhideWhenUsed="0"/>
-    <w:lsdException w:name="Medium Grid 2" w:semiHidden="0" w:uiPriority="68" w:unhideWhenUsed="0"/>
-    <w:lsdException w:name="Medium Grid 3" w:semiHidden="0" w:uiPriority="69" w:unhideWhenUsed="0"/>
-    <w:lsdException w:name="Dark List" w:semiHidden="0" w:uiPriority="70" w:unhideWhenUsed="0"/>
-    <w:lsdException w:name="Colorful Shading" w:semiHidden="0" w:uiPriority="71" w:unhideWhenUsed="0"/>
-    <w:lsdException w:name="Colorful List" w:semiHidden="0" w:uiPriority="72" w:unhideWhenUsed="0"/>
-    <w:lsdException w:name="Colorful Grid" w:semiHidden="0" w:uiPriority="73" w:unhideWhenUsed="0"/>
-    <w:lsdException w:name="Light Shading Accent 1" w:semiHidden="0" w:uiPriority="60" w:unhideWhenUsed="0"/>
-    <w:lsdException w:name="Light List Accent 1" w:semiHidden="0" w:uiPriority="61" w:unhideWhenUsed="0"/>
-    <w:lsdException w:name="Light Grid Accent 1" w:semiHidden="0" w:uiPriority="62" w:unhideWhenUsed="0"/>
-    <w:lsdException w:name="Medium Shading 1 Accent 1" w:semiHidden="0" w:uiPriority="63" w:unhideWhenUsed="0"/>
-    <w:lsdException w:name="Medium Shading 2 Accent 1" w:semiHidden="0" w:uiPriority="64" w:unhideWhenUsed="0"/>
-    <w:lsdException w:name="Medium List 1 Accent 1" w:semiHidden="0" w:uiPriority="65" w:unhideWhenUsed="0"/>
-    <w:lsdException w:name="Revision" w:unhideWhenUsed="0"/>
-    <w:lsdException w:name="List Paragraph" w:semiHidden="0" w:uiPriority="34" w:unhideWhenUsed="0" w:qFormat="1"/>
-    <w:lsdException w:name="Quote" w:semiHidden="0" w:uiPriority="29" w:unhideWhenUsed="0" w:qFormat="1"/>
-    <w:lsdException w:name="Intense Quote" w:semiHidden="0" w:uiPriority="30" w:unhideWhenUsed="0" w:qFormat="1"/>
-    <w:lsdException w:name="Medium List 2 Accent 1" w:semiHidden="0" w:uiPriority="66" w:unhideWhenUsed="0"/>
-    <w:lsdException w:name="Medium Grid 1 Accent 1" w:semiHidden="0" w:uiPriority="67" w:unhideWhenUsed="0"/>
-    <w:lsdException w:name="Medium Grid 2 Accent 1" w:semiHidden="0" w:uiPriority="68" w:unhideWhenUsed="0"/>
-    <w:lsdException w:name="Medium Grid 3 Accent 1" w:semiHidden="0" w:uiPriority="69" w:unhideWhenUsed="0"/>
-    <w:lsdException w:name="Dark List Accent 1" w:semiHidden="0" w:uiPriority="70" w:unhideWhenUsed="0"/>
-    <w:lsdException w:name="Colorful Shading Accent 1" w:semiHidden="0" w:uiPriority="71" w:unhideWhenUsed="0"/>
-    <w:lsdException w:name="Colorful List Accent 1" w:semiHidden="0" w:uiPriority="72" w:unhideWhenUsed="0"/>
-    <w:lsdException w:name="Colorful Grid Accent 1" w:semiHidden="0" w:uiPriority="73" w:unhideWhenUsed="0"/>
-    <w:lsdException w:name="Light Shading Accent 2" w:semiHidden="0" w:uiPriority="60" w:unhideWhenUsed="0"/>
-    <w:lsdException w:name="Light List Accent 2" w:semiHidden="0" w:uiPriority="61" w:unhideWhenUsed="0"/>
-    <w:lsdException w:name="Light Grid Accent 2" w:semiHidden="0" w:uiPriority="62" w:unhideWhenUsed="0"/>
-    <w:lsdException w:name="Medium Shading 1 Accent 2" w:semiHidden="0" w:uiPriority="63" w:unhideWhenUsed="0"/>
-    <w:lsdException w:name="Medium Shading 2 Accent 2" w:semiHidden="0" w:uiPriority="64" w:unhideWhenUsed="0"/>
-    <w:lsdException w:name="Medium List 1 Accent 2" w:semiHidden="0" w:uiPriority="65" w:unhideWhenUsed="0"/>
-    <w:lsdException w:name="Medium List 2 Accent 2" w:semiHidden="0" w:uiPriority="66" w:unhideWhenUsed="0"/>
-    <w:lsdException w:name="Medium Grid 1 Accent 2" w:semiHidden="0" w:uiPriority="67" w:unhideWhenUsed="0"/>
-    <w:lsdException w:name="Medium Grid 2 Accent 2" w:semiHidden="0" w:uiPriority="68" w:unhideWhenUsed="0"/>
-    <w:lsdException w:name="Medium Grid 3 Accent 2" w:semiHidden="0" w:uiPriority="69" w:unhideWhenUsed="0"/>
-    <w:lsdException w:name="Dark List Accent 2" w:semiHidden="0" w:uiPriority="70" w:unhideWhenUsed="0"/>
-    <w:lsdException w:name="Colorful Shading Accent 2" w:semiHidden="0" w:uiPriority="71" w:unhideWhenUsed="0"/>
-    <w:lsdException w:name="Colorful List Accent 2" w:semiHidden="0" w:uiPriority="72" w:unhideWhenUsed="0"/>
-    <w:lsdException w:name="Colorful Grid Accent 2" w:semiHidden="0" w:uiPriority="73" w:unhideWhenUsed="0"/>
-    <w:lsdException w:name="Light Shading Accent 3" w:semiHidden="0" w:uiPriority="60" w:unhideWhenUsed="0"/>
-    <w:lsdException w:name="Light List Accent 3" w:semiHidden="0" w:uiPriority="61" w:unhideWhenUsed="0"/>
-    <w:lsdException w:name="Light Grid Accent 3" w:semiHidden="0" w:uiPriority="62" w:unhideWhenUsed="0"/>
-    <w:lsdException w:name="Medium Shading 1 Accent 3" w:semiHidden="0" w:uiPriority="63" w:unhideWhenUsed="0"/>
-    <w:lsdException w:name="Medium Shading 2 Accent 3" w:semiHidden="0" w:uiPriority="64" w:unhideWhenUsed="0"/>
-    <w:lsdException w:name="Medium List 1 Accent 3" w:semiHidden="0" w:uiPriority="65" w:unhideWhenUsed="0"/>
-    <w:lsdException w:name="Medium List 2 Accent 3" w:semiHidden="0" w:uiPriority="66" w:unhideWhenUsed="0"/>
-    <w:lsdException w:name="Medium Grid 1 Accent 3" w:semiHidden="0" w:uiPriority="67" w:unhideWhenUsed="0"/>
-    <w:lsdException w:name="Medium Grid 2 Accent 3" w:semiHidden="0" w:uiPriority="68" w:unhideWhenUsed="0"/>
-    <w:lsdException w:name="Medium Grid 3 Accent 3" w:semiHidden="0" w:uiPriority="69" w:unhideWhenUsed="0"/>
-    <w:lsdException w:name="Dark List Accent 3" w:semiHidden="0" w:uiPriority="70" w:unhideWhenUsed="0"/>
-    <w:lsdException w:name="Colorful Shading Accent 3" w:semiHidden="0" w:uiPriority="71" w:unhideWhenUsed="0"/>
-    <w:lsdException w:name="Colorful List Accent 3" w:semiHidden="0" w:uiPriority="72" w:unhideWhenUsed="0"/>
-    <w:lsdException w:name="Colorful Grid Accent 3" w:semiHidden="0" w:uiPriority="73" w:unhideWhenUsed="0"/>
-    <w:lsdException w:name="Light Shading Accent 4" w:semiHidden="0" w:uiPriority="60" w:unhideWhenUsed="0"/>
-    <w:lsdException w:name="Light List Accent 4" w:semiHidden="0" w:uiPriority="61" w:unhideWhenUsed="0"/>
-    <w:lsdException w:name="Light Grid Accent 4" w:semiHidden="0" w:uiPriority="62" w:unhideWhenUsed="0"/>
-    <w:lsdException w:name="Medium Shading 1 Accent 4" w:semiHidden="0" w:uiPriority="63" w:unhideWhenUsed="0"/>
-    <w:lsdException w:name="Medium Shading 2 Accent 4" w:semiHidden="0" w:uiPriority="64" w:unhideWhenUsed="0"/>
-    <w:lsdException w:name="Medium List 1 Accent 4" w:semiHidden="0" w:uiPriority="65" w:unhideWhenUsed="0"/>
-    <w:lsdException w:name="Medium List 2 Accent 4" w:semiHidden="0" w:uiPriority="66" w:unhideWhenUsed="0"/>
-    <w:lsdException w:name="Medium Grid 1 Accent 4" w:semiHidden="0" w:uiPriority="67" w:unhideWhenUsed="0"/>
-    <w:lsdException w:name="Medium Grid 2 Accent 4" w:semiHidden="0" w:uiPriority="68" w:unhideWhenUsed="0"/>
-    <w:lsdException w:name="Medium Grid 3 Accent 4" w:semiHidden="0" w:uiPriority="69" w:unhideWhenUsed="0"/>
-    <w:lsdException w:name="Dark List Accent 4" w:semiHidden="0" w:uiPriority="70" w:unhideWhenUsed="0"/>
-    <w:lsdException w:name="Colorful Shading Accent 4" w:semiHidden="0" w:uiPriority="71" w:unhideWhenUsed="0"/>
-    <w:lsdException w:name="Colorful List Accent 4" w:semiHidden="0" w:uiPriority="72" w:unhideWhenUsed="0"/>
-    <w:lsdException w:name="Colorful Grid Accent 4" w:semiHidden="0" w:uiPriority="73" w:unhideWhenUsed="0"/>
-    <w:lsdException w:name="Light Shading Accent 5" w:semiHidden="0" w:uiPriority="60" w:unhideWhenUsed="0"/>
-    <w:lsdException w:name="Light List Accent 5" w:semiHidden="0" w:uiPriority="61" w:unhideWhenUsed="0"/>
-    <w:lsdException w:name="Light Grid Accent 5" w:semiHidden="0" w:uiPriority="62" w:unhideWhenUsed="0"/>
-    <w:lsdException w:name="Medium Shading 1 Accent 5" w:semiHidden="0" w:uiPriority="63" w:unhideWhenUsed="0"/>
-    <w:lsdException w:name="Medium Shading 2 Accent 5" w:semiHidden="0" w:uiPriority="64" w:unhideWhenUsed="0"/>
-    <w:lsdException w:name="Medium List 1 Accent 5" w:semiHidden="0" w:uiPriority="65" w:unhideWhenUsed="0"/>
-    <w:lsdException w:name="Medium List 2 Accent 5" w:semiHidden="0" w:uiPriority="66" w:unhideWhenUsed="0"/>
-    <w:lsdException w:name="Medium Grid 1 Accent 5" w:semiHidden="0" w:uiPriority="67" w:unhideWhenUsed="0"/>
-    <w:lsdException w:name="Medium Grid 2 Accent 5" w:semiHidden="0" w:uiPriority="68" w:unhideWhenUsed="0"/>
-    <w:lsdException w:name="Medium Grid 3 Accent 5" w:semiHidden="0" w:uiPriority="69" w:unhideWhenUsed="0"/>
-    <w:lsdException w:name="Dark List Accent 5" w:semiHidden="0" w:uiPriority="70" w:unhideWhenUsed="0"/>
-    <w:lsdException w:name="Colorful Shading Accent 5" w:semiHidden="0" w:uiPriority="71" w:unhideWhenUsed="0"/>
-    <w:lsdException w:name="Colorful List Accent 5" w:semiHidden="0" w:uiPriority="72" w:unhideWhenUsed="0"/>
-    <w:lsdException w:name="Colorful Grid Accent 5" w:semiHidden="0" w:uiPriority="73" w:unhideWhenUsed="0"/>
-    <w:lsdException w:name="Light Shading Accent 6" w:semiHidden="0" w:uiPriority="60" w:unhideWhenUsed="0"/>
-    <w:lsdException w:name="Light List Accent 6" w:semiHidden="0" w:uiPriority="61" w:unhideWhenUsed="0"/>
-    <w:lsdException w:name="Light Grid Accent 6" w:semiHidden="0" w:uiPriority="62" w:unhideWhenUsed="0"/>
-    <w:lsdException w:name="Medium Shading 1 Accent 6" w:semiHidden="0" w:uiPriority="63" w:unhideWhenUsed="0"/>
-    <w:lsdException w:name="Medium Shading 2 Accent 6" w:semiHidden="0" w:uiPriority="64" w:unhideWhenUsed="0"/>
-    <w:lsdException w:name="Medium List 1 Accent 6" w:semiHidden="0" w:uiPriority="65" w:unhideWhenUsed="0"/>
-    <w:lsdException w:name="Medium List 2 Accent 6" w:semiHidden="0" w:uiPriority="66" w:unhideWhenUsed="0"/>
-    <w:lsdException w:name="Medium Grid 1 Accent 6" w:semiHidden="0" w:uiPriority="67" w:unhideWhenUsed="0"/>
-    <w:lsdException w:name="Medium Grid 2 Accent 6" w:semiHidden="0" w:uiPriority="68" w:unhideWhenUsed="0"/>
-    <w:lsdException w:name="Medium Grid 3 Accent 6" w:semiHidden="0" w:uiPriority="69" w:unhideWhenUsed="0"/>
-    <w:lsdException w:name="Dark List Accent 6" w:semiHidden="0" w:uiPriority="70" w:unhideWhenUsed="0"/>
-    <w:lsdException w:name="Colorful Shading Accent 6" w:semiHidden="0" w:uiPriority="71" w:unhideWhenUsed="0"/>
-    <w:lsdException w:name="Colorful List Accent 6" w:semiHidden="0" w:uiPriority="72" w:unhideWhenUsed="0"/>
-    <w:lsdException w:name="Colorful Grid Accent 6" w:semiHidden="0" w:uiPriority="73" w:unhideWhenUsed="0"/>
-    <w:lsdException w:name="Subtle Emphasis" w:semiHidden="0" w:uiPriority="19" w:unhideWhenUsed="0" w:qFormat="1"/>
-    <w:lsdException w:name="Intense Emphasis" w:semiHidden="0" w:uiPriority="21" w:unhideWhenUsed="0" w:qFormat="1"/>
-    <w:lsdException w:name="Subtle Reference" w:semiHidden="0" w:uiPriority="31" w:unhideWhenUsed="0" w:qFormat="1"/>
-    <w:lsdException w:name="Intense Reference" w:semiHidden="0" w:uiPriority="32" w:unhideWhenUsed="0" w:qFormat="1"/>
-    <w:lsdException w:name="Book Title" w:semiHidden="0" w:uiPriority="33" w:unhideWhenUsed="0" w:qFormat="1"/>
-    <w:lsdException w:name="Bibliography" w:uiPriority="37"/>
-    <w:lsdException w:name="TOC Heading" w:uiPriority="39" w:qFormat="1"/>
-  </w:latentStyles>
-  <w:style w:type="paragraph" w:default="1" w:styleId="a">
-    <w:name w:val="Normal"/>
-    <w:qFormat/>
-    <w:rsid w:val="00FC0F88"/>
-    <w:rPr>
-      <w:rFonts w:ascii="Times New Roman" w:hAnsi="Times New Roman"/>
-      <w:sz w:val="28"/>
-    </w:rPr>
-  </w:style>
-  <w:style w:type="paragraph" w:styleId="1">
-    <w:name w:val="heading 1"/>
-    <w:basedOn w:val="a"/>
-    <w:next w:val="a"/>
-    <w:link w:val="10"/>
-    <w:uiPriority w:val="9"/>
-    <w:qFormat/>
-    <w:rsid w:val="00CD653D"/>
-    <w:pPr>
-      <w:spacing w:before="480" w:after="0"/>
-      <w:contextualSpacing/>
-      <w:outlineLvl w:val="0"/>
-    </w:pPr>
-    <w:rPr>
-      <w:rFonts w:asciiTheme="majorHAnsi" w:eastAsiaTheme="majorEastAsia" w:hAnsiTheme="majorHAnsi" w:cstheme="majorBidi"/>
-      <w:b/>
-      <w:bCs/>
-      <w:szCs w:val="28"/>
-    </w:rPr>
-  </w:style>
-  <w:style w:type="paragraph" w:styleId="2">
-    <w:name w:val="heading 2"/>
-    <w:basedOn w:val="a"/>
-    <w:next w:val="a"/>
-    <w:link w:val="20"/>
-    <w:uiPriority w:val="9"/>
-    <w:unhideWhenUsed/>
-    <w:qFormat/>
-    <w:rsid w:val="00CD653D"/>
-    <w:pPr>
-      <w:spacing w:before="200" w:after="0"/>
-      <w:outlineLvl w:val="1"/>
-    </w:pPr>
-    <w:rPr>
-      <w:rFonts w:asciiTheme="majorHAnsi" w:eastAsiaTheme="majorEastAsia" w:hAnsiTheme="majorHAnsi" w:cstheme="majorBidi"/>
-      <w:b/>
-      <w:bCs/>
-      <w:sz w:val="26"/>
-      <w:szCs w:val="26"/>
-    </w:rPr>
-  </w:style>
-  <w:style w:type="paragraph" w:styleId="3">
-    <w:name w:val="heading 3"/>
-    <w:basedOn w:val="a"/>
-    <w:next w:val="a"/>
-    <w:link w:val="30"/>
-    <w:uiPriority w:val="9"/>
-    <w:unhideWhenUsed/>
-    <w:qFormat/>
-    <w:rsid w:val="00CD653D"/>
-    <w:pPr>
-      <w:spacing w:before="200" w:after="0" w:line="271" w:lineRule="auto"/>
-      <w:outlineLvl w:val="2"/>
-    </w:pPr>
-    <w:rPr>
-      <w:rFonts w:asciiTheme="majorHAnsi" w:eastAsiaTheme="majorEastAsia" w:hAnsiTheme="majorHAnsi" w:cstheme="majorBidi"/>
-      <w:b/>
-      <w:bCs/>
-    </w:rPr>
-  </w:style>
-  <w:style w:type="paragraph" w:styleId="4">
-    <w:name w:val="heading 4"/>
-    <w:basedOn w:val="a"/>
-    <w:next w:val="a"/>
-    <w:link w:val="40"/>
-    <w:uiPriority w:val="9"/>
-    <w:unhideWhenUsed/>
-    <w:qFormat/>
-    <w:rsid w:val="00CD653D"/>
-    <w:pPr>
-      <w:spacing w:before="200" w:after="0"/>
-      <w:outlineLvl w:val="3"/>
-    </w:pPr>
-    <w:rPr>
-      <w:rFonts w:asciiTheme="majorHAnsi" w:eastAsiaTheme="majorEastAsia" w:hAnsiTheme="majorHAnsi" w:cstheme="majorBidi"/>
-      <w:b/>
-      <w:bCs/>
-      <w:i/>
-      <w:iCs/>
-    </w:rPr>
-  </w:style>
-  <w:style w:type="paragraph" w:styleId="5">
-    <w:name w:val="heading 5"/>
-    <w:basedOn w:val="a"/>
-    <w:next w:val="a"/>
-    <w:link w:val="50"/>
-    <w:uiPriority w:val="9"/>
-    <w:semiHidden/>
-    <w:unhideWhenUsed/>
-    <w:qFormat/>
-    <w:rsid w:val="00CD653D"/>
-    <w:pPr>
-      <w:spacing w:before="200" w:after="0"/>
-      <w:outlineLvl w:val="4"/>
-    </w:pPr>
-    <w:rPr>
-      <w:rFonts w:asciiTheme="majorHAnsi" w:eastAsiaTheme="majorEastAsia" w:hAnsiTheme="majorHAnsi" w:cstheme="majorBidi"/>
-      <w:b/>
-      <w:bCs/>
-      <w:color w:val="7F7F7F" w:themeColor="text1" w:themeTint="80"/>
-    </w:rPr>
-  </w:style>
-  <w:style w:type="paragraph" w:styleId="6">
-    <w:name w:val="heading 6"/>
-    <w:basedOn w:val="a"/>
-    <w:next w:val="a"/>
-    <w:link w:val="60"/>
-    <w:uiPriority w:val="9"/>
-    <w:semiHidden/>
-    <w:unhideWhenUsed/>
-    <w:qFormat/>
-    <w:rsid w:val="00CD653D"/>
-    <w:pPr>
-      <w:spacing w:after="0" w:line="271" w:lineRule="auto"/>
-      <w:outlineLvl w:val="5"/>
-    </w:pPr>
-    <w:rPr>
-      <w:rFonts w:asciiTheme="majorHAnsi" w:eastAsiaTheme="majorEastAsia" w:hAnsiTheme="majorHAnsi" w:cstheme="majorBidi"/>
-      <w:b/>
-      <w:bCs/>
-      <w:i/>
-      <w:iCs/>
-      <w:color w:val="7F7F7F" w:themeColor="text1" w:themeTint="80"/>
-    </w:rPr>
-  </w:style>
-  <w:style w:type="paragraph" w:styleId="7">
-    <w:name w:val="heading 7"/>
-    <w:basedOn w:val="a"/>
-    <w:next w:val="a"/>
-    <w:link w:val="70"/>
-    <w:uiPriority w:val="9"/>
-    <w:semiHidden/>
-    <w:unhideWhenUsed/>
-    <w:qFormat/>
-    <w:rsid w:val="00CD653D"/>
-    <w:pPr>
-      <w:spacing w:after="0"/>
-      <w:outlineLvl w:val="6"/>
-    </w:pPr>
-    <w:rPr>
-      <w:rFonts w:asciiTheme="majorHAnsi" w:eastAsiaTheme="majorEastAsia" w:hAnsiTheme="majorHAnsi" w:cstheme="majorBidi"/>
-      <w:i/>
-      <w:iCs/>
-    </w:rPr>
-  </w:style>
-  <w:style w:type="paragraph" w:styleId="8">
-    <w:name w:val="heading 8"/>
-    <w:basedOn w:val="a"/>
-    <w:next w:val="a"/>
-    <w:link w:val="80"/>
-    <w:uiPriority w:val="9"/>
-    <w:semiHidden/>
-    <w:unhideWhenUsed/>
-    <w:qFormat/>
-    <w:rsid w:val="00CD653D"/>
-    <w:pPr>
-      <w:spacing w:after="0"/>
-      <w:outlineLvl w:val="7"/>
-    </w:pPr>
-    <w:rPr>
-      <w:rFonts w:asciiTheme="majorHAnsi" w:eastAsiaTheme="majorEastAsia" w:hAnsiTheme="majorHAnsi" w:cstheme="majorBidi"/>
-      <w:sz w:val="20"/>
-      <w:szCs w:val="20"/>
-    </w:rPr>
-  </w:style>
-  <w:style w:type="paragraph" w:styleId="9">
-    <w:name w:val="heading 9"/>
-    <w:basedOn w:val="a"/>
-    <w:next w:val="a"/>
-    <w:link w:val="90"/>
-    <w:uiPriority w:val="9"/>
-    <w:semiHidden/>
-    <w:unhideWhenUsed/>
-    <w:qFormat/>
-    <w:rsid w:val="00CD653D"/>
-    <w:pPr>
-      <w:spacing w:after="0"/>
-      <w:outlineLvl w:val="8"/>
-    </w:pPr>
-    <w:rPr>
-      <w:rFonts w:asciiTheme="majorHAnsi" w:eastAsiaTheme="majorEastAsia" w:hAnsiTheme="majorHAnsi" w:cstheme="majorBidi"/>
-      <w:i/>
-      <w:iCs/>
-      <w:spacing w:val="5"/>
-      <w:sz w:val="20"/>
-      <w:szCs w:val="20"/>
-    </w:rPr>
-  </w:style>
-  <w:style w:type="character" w:default="1" w:styleId="a0">
-    <w:name w:val="Default Paragraph Font"/>
-    <w:uiPriority w:val="1"/>
-    <w:semiHidden/>
-    <w:unhideWhenUsed/>
-  </w:style>
-  <w:style w:type="table" w:default="1" w:styleId="a1">
-    <w:name w:val="Normal Table"/>
-    <w:uiPriority w:val="99"/>
-    <w:semiHidden/>
-    <w:unhideWhenUsed/>
-    <w:tblPr>
-      <w:tblInd w:w="0" w:type="dxa"/>
-      <w:tblCellMar>
-        <w:top w:w="0" w:type="dxa"/>
-        <w:left w:w="108" w:type="dxa"/>
-        <w:bottom w:w="0" w:type="dxa"/>
-        <w:right w:w="108" w:type="dxa"/>
-      </w:tblCellMar>
-    </w:tblPr>
-  </w:style>
-  <w:style w:type="numbering" w:default="1" w:styleId="a2">
-    <w:name w:val="No List"/>
-    <w:uiPriority w:val="99"/>
-    <w:semiHidden/>
-    <w:unhideWhenUsed/>
-  </w:style>
-  <w:style w:type="paragraph" w:styleId="a3">
-    <w:name w:val="List Paragraph"/>
-    <w:basedOn w:val="a"/>
-    <w:uiPriority w:val="34"/>
-    <w:qFormat/>
-    <w:rsid w:val="00CD653D"/>
-    <w:pPr>
-      <w:ind w:left="720"/>
-      <w:contextualSpacing/>
-    </w:pPr>
-  </w:style>
-  <w:style w:type="paragraph" w:styleId="a4">
-    <w:name w:val="Balloon Text"/>
-    <w:basedOn w:val="a"/>
-    <w:link w:val="a5"/>
-    <w:uiPriority w:val="99"/>
-    <w:semiHidden/>
-    <w:unhideWhenUsed/>
-    <w:rsid w:val="003E755F"/>
-    <w:pPr>
-      <w:spacing w:after="0" w:line="240" w:lineRule="auto"/>
-    </w:pPr>
-    <w:rPr>
-      <w:rFonts w:ascii="Tahoma" w:hAnsi="Tahoma" w:cs="Tahoma"/>
-      <w:sz w:val="16"/>
-      <w:szCs w:val="16"/>
-    </w:rPr>
-  </w:style>
-  <w:style w:type="character" w:customStyle="1" w:styleId="a5">
-    <w:name w:val="Текст выноски Знак"/>
-    <w:basedOn w:val="a0"/>
-    <w:link w:val="a4"/>
-    <w:uiPriority w:val="99"/>
-    <w:semiHidden/>
-    <w:rsid w:val="003E755F"/>
-    <w:rPr>
-      <w:rFonts w:ascii="Tahoma" w:hAnsi="Tahoma" w:cs="Tahoma"/>
-      <w:sz w:val="16"/>
-      <w:szCs w:val="16"/>
-    </w:rPr>
-  </w:style>
-  <w:style w:type="character" w:customStyle="1" w:styleId="10">
-    <w:name w:val="Заголовок 1 Знак"/>
-    <w:basedOn w:val="a0"/>
-    <w:link w:val="1"/>
-    <w:uiPriority w:val="9"/>
-    <w:rsid w:val="00CD653D"/>
-    <w:rPr>
-      <w:rFonts w:asciiTheme="majorHAnsi" w:eastAsiaTheme="majorEastAsia" w:hAnsiTheme="majorHAnsi" w:cstheme="majorBidi"/>
-      <w:b/>
-      <w:bCs/>
-      <w:sz w:val="28"/>
-      <w:szCs w:val="28"/>
-    </w:rPr>
-  </w:style>
-  <w:style w:type="paragraph" w:styleId="a6">
-    <w:name w:val="TOC Heading"/>
-    <w:basedOn w:val="1"/>
-    <w:next w:val="a"/>
-    <w:uiPriority w:val="39"/>
-    <w:unhideWhenUsed/>
-    <w:qFormat/>
-    <w:rsid w:val="00CD653D"/>
-    <w:pPr>
-      <w:outlineLvl w:val="9"/>
-    </w:pPr>
-    <w:rPr>
-      <w:lang w:bidi="en-US"/>
-    </w:rPr>
-  </w:style>
-  <w:style w:type="paragraph" w:styleId="11">
-    <w:name w:val="toc 1"/>
-    <w:basedOn w:val="a"/>
-    <w:next w:val="a"/>
-    <w:autoRedefine/>
-    <w:uiPriority w:val="39"/>
-    <w:unhideWhenUsed/>
-    <w:rsid w:val="00E27FD0"/>
-    <w:pPr>
-      <w:spacing w:after="100"/>
-    </w:pPr>
-  </w:style>
-  <w:style w:type="character" w:styleId="a7">
-    <w:name w:val="Hyperlink"/>
-    <w:basedOn w:val="a0"/>
-    <w:uiPriority w:val="99"/>
-    <w:unhideWhenUsed/>
-    <w:rsid w:val="00E27FD0"/>
-    <w:rPr>
-      <w:color w:val="0000FF" w:themeColor="hyperlink"/>
-      <w:u w:val="single"/>
-    </w:rPr>
-  </w:style>
-  <w:style w:type="character" w:customStyle="1" w:styleId="20">
-    <w:name w:val="Заголовок 2 Знак"/>
-    <w:basedOn w:val="a0"/>
-    <w:link w:val="2"/>
-    <w:uiPriority w:val="9"/>
-    <w:rsid w:val="00CD653D"/>
-    <w:rPr>
-      <w:rFonts w:asciiTheme="majorHAnsi" w:eastAsiaTheme="majorEastAsia" w:hAnsiTheme="majorHAnsi" w:cstheme="majorBidi"/>
-      <w:b/>
-      <w:bCs/>
-      <w:sz w:val="26"/>
-      <w:szCs w:val="26"/>
-    </w:rPr>
-  </w:style>
-  <w:style w:type="character" w:customStyle="1" w:styleId="30">
-    <w:name w:val="Заголовок 3 Знак"/>
-    <w:basedOn w:val="a0"/>
-    <w:link w:val="3"/>
-    <w:uiPriority w:val="9"/>
-    <w:rsid w:val="00CD653D"/>
-    <w:rPr>
-      <w:rFonts w:asciiTheme="majorHAnsi" w:eastAsiaTheme="majorEastAsia" w:hAnsiTheme="majorHAnsi" w:cstheme="majorBidi"/>
-      <w:b/>
-      <w:bCs/>
-    </w:rPr>
-  </w:style>
-  <w:style w:type="character" w:customStyle="1" w:styleId="40">
-    <w:name w:val="Заголовок 4 Знак"/>
-    <w:basedOn w:val="a0"/>
-    <w:link w:val="4"/>
-    <w:uiPriority w:val="9"/>
-    <w:rsid w:val="00CD653D"/>
-    <w:rPr>
-      <w:rFonts w:asciiTheme="majorHAnsi" w:eastAsiaTheme="majorEastAsia" w:hAnsiTheme="majorHAnsi" w:cstheme="majorBidi"/>
-      <w:b/>
-      <w:bCs/>
-      <w:i/>
-      <w:iCs/>
-    </w:rPr>
-  </w:style>
-  <w:style w:type="character" w:customStyle="1" w:styleId="50">
-    <w:name w:val="Заголовок 5 Знак"/>
-    <w:basedOn w:val="a0"/>
-    <w:link w:val="5"/>
-    <w:uiPriority w:val="9"/>
-    <w:semiHidden/>
-    <w:rsid w:val="00CD653D"/>
-    <w:rPr>
-      <w:rFonts w:asciiTheme="majorHAnsi" w:eastAsiaTheme="majorEastAsia" w:hAnsiTheme="majorHAnsi" w:cstheme="majorBidi"/>
-      <w:b/>
-      <w:bCs/>
-      <w:color w:val="7F7F7F" w:themeColor="text1" w:themeTint="80"/>
-    </w:rPr>
-  </w:style>
-  <w:style w:type="character" w:customStyle="1" w:styleId="60">
-    <w:name w:val="Заголовок 6 Знак"/>
-    <w:basedOn w:val="a0"/>
-    <w:link w:val="6"/>
-    <w:uiPriority w:val="9"/>
-    <w:semiHidden/>
-    <w:rsid w:val="00CD653D"/>
-    <w:rPr>
-      <w:rFonts w:asciiTheme="majorHAnsi" w:eastAsiaTheme="majorEastAsia" w:hAnsiTheme="majorHAnsi" w:cstheme="majorBidi"/>
-      <w:b/>
-      <w:bCs/>
-      <w:i/>
-      <w:iCs/>
-      <w:color w:val="7F7F7F" w:themeColor="text1" w:themeTint="80"/>
-    </w:rPr>
-  </w:style>
-  <w:style w:type="character" w:customStyle="1" w:styleId="70">
-    <w:name w:val="Заголовок 7 Знак"/>
-    <w:basedOn w:val="a0"/>
-    <w:link w:val="7"/>
-    <w:uiPriority w:val="9"/>
-    <w:semiHidden/>
-    <w:rsid w:val="00CD653D"/>
-    <w:rPr>
-      <w:rFonts w:asciiTheme="majorHAnsi" w:eastAsiaTheme="majorEastAsia" w:hAnsiTheme="majorHAnsi" w:cstheme="majorBidi"/>
-      <w:i/>
-      <w:iCs/>
-    </w:rPr>
-  </w:style>
-  <w:style w:type="character" w:customStyle="1" w:styleId="80">
-    <w:name w:val="Заголовок 8 Знак"/>
-    <w:basedOn w:val="a0"/>
-    <w:link w:val="8"/>
-    <w:uiPriority w:val="9"/>
-    <w:semiHidden/>
-    <w:rsid w:val="00CD653D"/>
-    <w:rPr>
-      <w:rFonts w:asciiTheme="majorHAnsi" w:eastAsiaTheme="majorEastAsia" w:hAnsiTheme="majorHAnsi" w:cstheme="majorBidi"/>
-      <w:sz w:val="20"/>
-      <w:szCs w:val="20"/>
-    </w:rPr>
-  </w:style>
-  <w:style w:type="character" w:customStyle="1" w:styleId="90">
-    <w:name w:val="Заголовок 9 Знак"/>
-    <w:basedOn w:val="a0"/>
-    <w:link w:val="9"/>
-    <w:uiPriority w:val="9"/>
-    <w:semiHidden/>
-    <w:rsid w:val="00CD653D"/>
-    <w:rPr>
-      <w:rFonts w:asciiTheme="majorHAnsi" w:eastAsiaTheme="majorEastAsia" w:hAnsiTheme="majorHAnsi" w:cstheme="majorBidi"/>
-      <w:i/>
-      <w:iCs/>
-      <w:spacing w:val="5"/>
-      <w:sz w:val="20"/>
-      <w:szCs w:val="20"/>
-    </w:rPr>
-  </w:style>
-  <w:style w:type="paragraph" w:styleId="a8">
-    <w:name w:val="Title"/>
-    <w:basedOn w:val="a"/>
-    <w:next w:val="a"/>
-    <w:link w:val="a9"/>
-    <w:uiPriority w:val="10"/>
-    <w:qFormat/>
-    <w:rsid w:val="00CD653D"/>
-    <w:pPr>
-      <w:pBdr>
-        <w:bottom w:val="single" w:sz="4" w:space="1" w:color="auto"/>
-      </w:pBdr>
-      <w:spacing w:line="240" w:lineRule="auto"/>
-      <w:contextualSpacing/>
-    </w:pPr>
-    <w:rPr>
-      <w:rFonts w:asciiTheme="majorHAnsi" w:eastAsiaTheme="majorEastAsia" w:hAnsiTheme="majorHAnsi" w:cstheme="majorBidi"/>
-      <w:spacing w:val="5"/>
-      <w:sz w:val="52"/>
-      <w:szCs w:val="52"/>
-    </w:rPr>
-  </w:style>
-  <w:style w:type="character" w:customStyle="1" w:styleId="a9">
-    <w:name w:val="Название Знак"/>
+    <w:name w:val="Заголовок Знак"/>
     <w:basedOn w:val="a0"/>
     <w:link w:val="a8"/>
     <w:uiPriority w:val="10"/>
@@ -11776,7 +11108,7 @@
 </file>
 
 <file path=customXml/itemProps1.xml><?xml version="1.0" encoding="utf-8"?>
-<ds:datastoreItem xmlns:ds="http://schemas.openxmlformats.org/officeDocument/2006/customXml" ds:itemID="{40636C50-170E-4401-AA48-C67E88EF9E3F}">
+<ds:datastoreItem xmlns:ds="http://schemas.openxmlformats.org/officeDocument/2006/customXml" ds:itemID="{D29C723B-077B-4F6D-A1C1-A838D821D5D9}">
   <ds:schemaRefs>
     <ds:schemaRef ds:uri="http://schemas.openxmlformats.org/officeDocument/2006/bibliography"/>
   </ds:schemaRefs>

</xml_diff>